<commit_message>
Cap nhat ly thuyet va bao cao tien do
</commit_message>
<xml_diff>
--- a/progress-report/Báo cáo tiến độ.docx
+++ b/progress-report/Báo cáo tiến độ.docx
@@ -47,19 +47,295 @@
     </w:p>
     <w:p/>
     <w:p>
-      <w:r>
-        <w:t>Ngày 02/11/2024 đến 09/11/2024</w:t>
-      </w:r>
-    </w:p>
-    <w:p>
-      <w:pPr>
-        <w:ind w:left="720"/>
-      </w:pPr>
-      <w:r>
-        <w:t>Đã thực hiện nghiên cứu, tổng hợp một số lý thuyết về C#, .NET Framework, OOP</w:t>
-      </w:r>
-      <w:r>
-        <w:t>.</w:t>
+      <w:pPr>
+        <w:rPr>
+          <w:b/>
+          <w:bCs/>
+        </w:rPr>
+      </w:pPr>
+      <w:r>
+        <w:rPr>
+          <w:b/>
+          <w:bCs/>
+        </w:rPr>
+        <w:t>Nghiên cứu lý thuyết từ 02/11 đến 15/11</w:t>
+      </w:r>
+    </w:p>
+    <w:p>
+      <w:pPr>
+        <w:pStyle w:val="ListParagraph"/>
+        <w:numPr>
+          <w:ilvl w:val="0"/>
+          <w:numId w:val="3"/>
+        </w:numPr>
+      </w:pPr>
+      <w:r>
+        <w:t xml:space="preserve">Từ </w:t>
+      </w:r>
+      <w:r>
+        <w:t xml:space="preserve">02/11 </w:t>
+      </w:r>
+      <w:r>
+        <w:t>đến</w:t>
+      </w:r>
+      <w:r>
+        <w:t xml:space="preserve"> </w:t>
+      </w:r>
+      <w:r>
+        <w:t>09</w:t>
+      </w:r>
+      <w:r>
+        <w:t>/11</w:t>
+      </w:r>
+    </w:p>
+    <w:p>
+      <w:pPr>
+        <w:pStyle w:val="ListParagraph"/>
+        <w:numPr>
+          <w:ilvl w:val="0"/>
+          <w:numId w:val="7"/>
+        </w:numPr>
+      </w:pPr>
+      <w:r>
+        <w:t xml:space="preserve">Đã thực hiện </w:t>
+      </w:r>
+    </w:p>
+    <w:p>
+      <w:pPr>
+        <w:pStyle w:val="ListParagraph"/>
+        <w:numPr>
+          <w:ilvl w:val="0"/>
+          <w:numId w:val="4"/>
+        </w:numPr>
+      </w:pPr>
+      <w:r>
+        <w:t>N</w:t>
+      </w:r>
+      <w:r>
+        <w:t>ghiên cứu</w:t>
+      </w:r>
+      <w:r>
+        <w:t xml:space="preserve"> </w:t>
+      </w:r>
+      <w:r>
+        <w:t>lý thuyết về C#, .NET Framework, OOP</w:t>
+      </w:r>
+      <w:r>
+        <w:t xml:space="preserve">, Console application, Visual Studio. </w:t>
+      </w:r>
+    </w:p>
+    <w:p>
+      <w:pPr>
+        <w:pStyle w:val="ListParagraph"/>
+        <w:numPr>
+          <w:ilvl w:val="0"/>
+          <w:numId w:val="4"/>
+        </w:numPr>
+      </w:pPr>
+      <w:r>
+        <w:t xml:space="preserve">Viết nội dung cho báo cáo: </w:t>
+      </w:r>
+    </w:p>
+    <w:p>
+      <w:pPr>
+        <w:pStyle w:val="ListParagraph"/>
+        <w:numPr>
+          <w:ilvl w:val="0"/>
+          <w:numId w:val="5"/>
+        </w:numPr>
+      </w:pPr>
+      <w:r>
+        <w:t>Tóm tắt đề tài</w:t>
+      </w:r>
+    </w:p>
+    <w:p>
+      <w:pPr>
+        <w:pStyle w:val="ListParagraph"/>
+        <w:numPr>
+          <w:ilvl w:val="0"/>
+          <w:numId w:val="5"/>
+        </w:numPr>
+      </w:pPr>
+      <w:r>
+        <w:t>Mở đầu</w:t>
+      </w:r>
+    </w:p>
+    <w:p>
+      <w:pPr>
+        <w:pStyle w:val="ListParagraph"/>
+        <w:numPr>
+          <w:ilvl w:val="0"/>
+          <w:numId w:val="5"/>
+        </w:numPr>
+      </w:pPr>
+      <w:r>
+        <w:t xml:space="preserve">Chương 1. Tổng quan </w:t>
+      </w:r>
+    </w:p>
+    <w:p>
+      <w:pPr>
+        <w:pStyle w:val="ListParagraph"/>
+        <w:numPr>
+          <w:ilvl w:val="0"/>
+          <w:numId w:val="5"/>
+        </w:numPr>
+      </w:pPr>
+      <w:r>
+        <w:t>Chương 2. Nghiên cứu lý thuyết (</w:t>
+      </w:r>
+      <w:r>
+        <w:t xml:space="preserve">Các nội dung </w:t>
+      </w:r>
+      <w:r>
+        <w:t>.NET Framework</w:t>
+      </w:r>
+      <w:r>
+        <w:t>, C#, OOP)</w:t>
+      </w:r>
+    </w:p>
+    <w:p>
+      <w:pPr>
+        <w:pStyle w:val="ListParagraph"/>
+        <w:numPr>
+          <w:ilvl w:val="0"/>
+          <w:numId w:val="8"/>
+        </w:numPr>
+      </w:pPr>
+      <w:r>
+        <w:t>Chưa thực hiện</w:t>
+      </w:r>
+    </w:p>
+    <w:p>
+      <w:pPr>
+        <w:pStyle w:val="ListParagraph"/>
+        <w:numPr>
+          <w:ilvl w:val="0"/>
+          <w:numId w:val="6"/>
+        </w:numPr>
+      </w:pPr>
+      <w:r>
+        <w:t xml:space="preserve"> Viết nội dung báo cáo </w:t>
+      </w:r>
+    </w:p>
+    <w:p>
+      <w:pPr>
+        <w:pStyle w:val="ListParagraph"/>
+        <w:numPr>
+          <w:ilvl w:val="0"/>
+          <w:numId w:val="1"/>
+        </w:numPr>
+      </w:pPr>
+      <w:r>
+        <w:t>Chương 2. Nghiên cứu lý thuyết (</w:t>
+      </w:r>
+      <w:r>
+        <w:t xml:space="preserve">Các nội dung </w:t>
+      </w:r>
+      <w:r>
+        <w:t>Console application, Visual Studio</w:t>
+      </w:r>
+      <w:r>
+        <w:t>)</w:t>
+      </w:r>
+    </w:p>
+    <w:p>
+      <w:pPr>
+        <w:pStyle w:val="ListParagraph"/>
+        <w:numPr>
+          <w:ilvl w:val="0"/>
+          <w:numId w:val="3"/>
+        </w:numPr>
+      </w:pPr>
+      <w:r>
+        <w:t>10/11</w:t>
+      </w:r>
+    </w:p>
+    <w:p>
+      <w:pPr>
+        <w:pStyle w:val="ListParagraph"/>
+        <w:numPr>
+          <w:ilvl w:val="0"/>
+          <w:numId w:val="9"/>
+        </w:numPr>
+      </w:pPr>
+      <w:r>
+        <w:t xml:space="preserve">Đã thực hiện </w:t>
+      </w:r>
+    </w:p>
+    <w:p>
+      <w:pPr>
+        <w:pStyle w:val="ListParagraph"/>
+        <w:numPr>
+          <w:ilvl w:val="1"/>
+          <w:numId w:val="2"/>
+        </w:numPr>
+      </w:pPr>
+      <w:r>
+        <w:t xml:space="preserve">Viết </w:t>
+      </w:r>
+      <w:r>
+        <w:t xml:space="preserve">bổ sung </w:t>
+      </w:r>
+      <w:r>
+        <w:t>nội dung báo cáo</w:t>
+      </w:r>
+    </w:p>
+    <w:p>
+      <w:pPr>
+        <w:pStyle w:val="ListParagraph"/>
+        <w:numPr>
+          <w:ilvl w:val="0"/>
+          <w:numId w:val="5"/>
+        </w:numPr>
+      </w:pPr>
+      <w:r>
+        <w:t>Chương 2. Nghiên cứu lý thuyết (Các nội dung .NET Framework, C#)</w:t>
+      </w:r>
+    </w:p>
+    <w:p>
+      <w:pPr>
+        <w:pStyle w:val="ListParagraph"/>
+        <w:numPr>
+          <w:ilvl w:val="0"/>
+          <w:numId w:val="10"/>
+        </w:numPr>
+      </w:pPr>
+      <w:r>
+        <w:t>Chưa thực hiện</w:t>
+      </w:r>
+    </w:p>
+    <w:p>
+      <w:pPr>
+        <w:pStyle w:val="ListParagraph"/>
+        <w:numPr>
+          <w:ilvl w:val="0"/>
+          <w:numId w:val="6"/>
+        </w:numPr>
+      </w:pPr>
+      <w:r>
+        <w:t xml:space="preserve"> Viết nội dung báo cáo </w:t>
+      </w:r>
+    </w:p>
+    <w:p>
+      <w:pPr>
+        <w:pStyle w:val="ListParagraph"/>
+        <w:numPr>
+          <w:ilvl w:val="0"/>
+          <w:numId w:val="1"/>
+        </w:numPr>
+      </w:pPr>
+      <w:r>
+        <w:t>Chương 2. Nghiên cứu lý thuyết (Các nội dung Console application, Visual Studio)</w:t>
+      </w:r>
+    </w:p>
+    <w:p/>
+    <w:p>
+      <w:pPr>
+        <w:ind w:left="1440"/>
+      </w:pPr>
+      <w:r>
+        <w:lastRenderedPageBreak/>
+        <w:tab/>
       </w:r>
     </w:p>
     <w:p/>
@@ -71,6 +347,1166 @@
     </w:sectPr>
   </w:body>
 </w:document>
+</file>
+
+<file path=word/numbering.xml><?xml version="1.0" encoding="utf-8"?>
+<w:numbering xmlns:wpc="http://schemas.microsoft.com/office/word/2010/wordprocessingCanvas" xmlns:cx="http://schemas.microsoft.com/office/drawing/2014/chartex" xmlns:cx1="http://schemas.microsoft.com/office/drawing/2015/9/8/chartex" xmlns:cx2="http://schemas.microsoft.com/office/drawing/2015/10/21/chartex" xmlns:cx3="http://schemas.microsoft.com/office/drawing/2016/5/9/chartex" xmlns:cx4="http://schemas.microsoft.com/office/drawing/2016/5/10/chartex" xmlns:cx5="http://schemas.microsoft.com/office/drawing/2016/5/11/chartex" xmlns:cx6="http://schemas.microsoft.com/office/drawing/2016/5/12/chartex" xmlns:cx7="http://schemas.microsoft.com/office/drawing/2016/5/13/chartex" xmlns:cx8="http://schemas.microsoft.com/office/drawing/2016/5/14/chartex" xmlns:mc="http://schemas.openxmlformats.org/markup-compatibility/2006" xmlns:aink="http://schemas.microsoft.com/office/drawing/2016/ink" xmlns:am3d="http://schemas.microsoft.com/office/drawing/2017/model3d" xmlns:o="urn:schemas-microsoft-com:office:office" xmlns:oel="http://schemas.microsoft.com/office/2019/extlst" xmlns:r="http://schemas.openxmlformats.org/officeDocument/2006/relationships" xmlns:m="http://schemas.openxmlformats.org/officeDocument/2006/math" xmlns:v="urn:schemas-microsoft-com:vml" xmlns:wp14="http://schemas.microsoft.com/office/word/2010/wordprocessingDrawing" xmlns:wp="http://schemas.openxmlformats.org/drawingml/2006/wordprocessingDrawing" xmlns:w10="urn:schemas-microsoft-com:office:word" xmlns:w="http://schemas.openxmlformats.org/wordprocessingml/2006/main" xmlns:w14="http://schemas.microsoft.com/office/word/2010/wordml" xmlns:w15="http://schemas.microsoft.com/office/word/2012/wordml" xmlns:w16cex="http://schemas.microsoft.com/office/word/2018/wordml/cex" xmlns:w16cid="http://schemas.microsoft.com/office/word/2016/wordml/cid" xmlns:w16="http://schemas.microsoft.com/office/word/2018/wordml" xmlns:w16du="http://schemas.microsoft.com/office/word/2023/wordml/word16du" xmlns:w16sdtdh="http://schemas.microsoft.com/office/word/2020/wordml/sdtdatahash" xmlns:w16se="http://schemas.microsoft.com/office/word/2015/wordml/symex" xmlns:wpg="http://schemas.microsoft.com/office/word/2010/wordprocessingGroup" xmlns:wpi="http://schemas.microsoft.com/office/word/2010/wordprocessingInk" xmlns:wne="http://schemas.microsoft.com/office/word/2006/wordml" xmlns:wps="http://schemas.microsoft.com/office/word/2010/wordprocessingShape" mc:Ignorable="w14 w15 w16se w16cid w16 w16cex w16sdtdh w16du wp14">
+  <w:abstractNum w:abstractNumId="0" w15:restartNumberingAfterBreak="0">
+    <w:nsid w:val="081E22AA"/>
+    <w:multiLevelType w:val="hybridMultilevel"/>
+    <w:tmpl w:val="389E8488"/>
+    <w:lvl w:ilvl="0" w:tplc="EB907B6E">
+      <w:numFmt w:val="bullet"/>
+      <w:lvlText w:val="."/>
+      <w:lvlJc w:val="left"/>
+      <w:pPr>
+        <w:ind w:left="1440" w:hanging="360"/>
+      </w:pPr>
+      <w:rPr>
+        <w:rFonts w:ascii="Adobe Caslon Pro" w:eastAsia="Times New Roman" w:hAnsi="Adobe Caslon Pro" w:cs="Times New Roman" w:hint="default"/>
+      </w:rPr>
+    </w:lvl>
+    <w:lvl w:ilvl="1" w:tplc="FFFFFFFF">
+      <w:start w:val="1"/>
+      <w:numFmt w:val="bullet"/>
+      <w:lvlText w:val="o"/>
+      <w:lvlJc w:val="left"/>
+      <w:pPr>
+        <w:ind w:left="2160" w:hanging="360"/>
+      </w:pPr>
+      <w:rPr>
+        <w:rFonts w:ascii="Courier New" w:hAnsi="Courier New" w:cs="Courier New" w:hint="default"/>
+      </w:rPr>
+    </w:lvl>
+    <w:lvl w:ilvl="2" w:tplc="FFFFFFFF" w:tentative="1">
+      <w:start w:val="1"/>
+      <w:numFmt w:val="bullet"/>
+      <w:lvlText w:val=""/>
+      <w:lvlJc w:val="left"/>
+      <w:pPr>
+        <w:ind w:left="2880" w:hanging="360"/>
+      </w:pPr>
+      <w:rPr>
+        <w:rFonts w:ascii="Wingdings" w:hAnsi="Wingdings" w:hint="default"/>
+      </w:rPr>
+    </w:lvl>
+    <w:lvl w:ilvl="3" w:tplc="FFFFFFFF" w:tentative="1">
+      <w:start w:val="1"/>
+      <w:numFmt w:val="bullet"/>
+      <w:lvlText w:val=""/>
+      <w:lvlJc w:val="left"/>
+      <w:pPr>
+        <w:ind w:left="3600" w:hanging="360"/>
+      </w:pPr>
+      <w:rPr>
+        <w:rFonts w:ascii="Symbol" w:hAnsi="Symbol" w:hint="default"/>
+      </w:rPr>
+    </w:lvl>
+    <w:lvl w:ilvl="4" w:tplc="FFFFFFFF" w:tentative="1">
+      <w:start w:val="1"/>
+      <w:numFmt w:val="bullet"/>
+      <w:lvlText w:val="o"/>
+      <w:lvlJc w:val="left"/>
+      <w:pPr>
+        <w:ind w:left="4320" w:hanging="360"/>
+      </w:pPr>
+      <w:rPr>
+        <w:rFonts w:ascii="Courier New" w:hAnsi="Courier New" w:cs="Courier New" w:hint="default"/>
+      </w:rPr>
+    </w:lvl>
+    <w:lvl w:ilvl="5" w:tplc="FFFFFFFF" w:tentative="1">
+      <w:start w:val="1"/>
+      <w:numFmt w:val="bullet"/>
+      <w:lvlText w:val=""/>
+      <w:lvlJc w:val="left"/>
+      <w:pPr>
+        <w:ind w:left="5040" w:hanging="360"/>
+      </w:pPr>
+      <w:rPr>
+        <w:rFonts w:ascii="Wingdings" w:hAnsi="Wingdings" w:hint="default"/>
+      </w:rPr>
+    </w:lvl>
+    <w:lvl w:ilvl="6" w:tplc="FFFFFFFF" w:tentative="1">
+      <w:start w:val="1"/>
+      <w:numFmt w:val="bullet"/>
+      <w:lvlText w:val=""/>
+      <w:lvlJc w:val="left"/>
+      <w:pPr>
+        <w:ind w:left="5760" w:hanging="360"/>
+      </w:pPr>
+      <w:rPr>
+        <w:rFonts w:ascii="Symbol" w:hAnsi="Symbol" w:hint="default"/>
+      </w:rPr>
+    </w:lvl>
+    <w:lvl w:ilvl="7" w:tplc="FFFFFFFF" w:tentative="1">
+      <w:start w:val="1"/>
+      <w:numFmt w:val="bullet"/>
+      <w:lvlText w:val="o"/>
+      <w:lvlJc w:val="left"/>
+      <w:pPr>
+        <w:ind w:left="6480" w:hanging="360"/>
+      </w:pPr>
+      <w:rPr>
+        <w:rFonts w:ascii="Courier New" w:hAnsi="Courier New" w:cs="Courier New" w:hint="default"/>
+      </w:rPr>
+    </w:lvl>
+    <w:lvl w:ilvl="8" w:tplc="FFFFFFFF" w:tentative="1">
+      <w:start w:val="1"/>
+      <w:numFmt w:val="bullet"/>
+      <w:lvlText w:val=""/>
+      <w:lvlJc w:val="left"/>
+      <w:pPr>
+        <w:ind w:left="7200" w:hanging="360"/>
+      </w:pPr>
+      <w:rPr>
+        <w:rFonts w:ascii="Wingdings" w:hAnsi="Wingdings" w:hint="default"/>
+      </w:rPr>
+    </w:lvl>
+  </w:abstractNum>
+  <w:abstractNum w:abstractNumId="1" w15:restartNumberingAfterBreak="0">
+    <w:nsid w:val="188F4CCD"/>
+    <w:multiLevelType w:val="hybridMultilevel"/>
+    <w:tmpl w:val="2076A460"/>
+    <w:lvl w:ilvl="0" w:tplc="042A0009">
+      <w:start w:val="1"/>
+      <w:numFmt w:val="bullet"/>
+      <w:lvlText w:val=""/>
+      <w:lvlJc w:val="left"/>
+      <w:pPr>
+        <w:ind w:left="360" w:hanging="360"/>
+      </w:pPr>
+      <w:rPr>
+        <w:rFonts w:ascii="Wingdings" w:hAnsi="Wingdings" w:hint="default"/>
+      </w:rPr>
+    </w:lvl>
+    <w:lvl w:ilvl="1" w:tplc="04090003" w:tentative="1">
+      <w:start w:val="1"/>
+      <w:numFmt w:val="bullet"/>
+      <w:lvlText w:val="o"/>
+      <w:lvlJc w:val="left"/>
+      <w:pPr>
+        <w:ind w:left="1080" w:hanging="360"/>
+      </w:pPr>
+      <w:rPr>
+        <w:rFonts w:ascii="Courier New" w:hAnsi="Courier New" w:cs="Courier New" w:hint="default"/>
+      </w:rPr>
+    </w:lvl>
+    <w:lvl w:ilvl="2" w:tplc="04090005" w:tentative="1">
+      <w:start w:val="1"/>
+      <w:numFmt w:val="bullet"/>
+      <w:lvlText w:val=""/>
+      <w:lvlJc w:val="left"/>
+      <w:pPr>
+        <w:ind w:left="1800" w:hanging="360"/>
+      </w:pPr>
+      <w:rPr>
+        <w:rFonts w:ascii="Wingdings" w:hAnsi="Wingdings" w:hint="default"/>
+      </w:rPr>
+    </w:lvl>
+    <w:lvl w:ilvl="3" w:tplc="04090001" w:tentative="1">
+      <w:start w:val="1"/>
+      <w:numFmt w:val="bullet"/>
+      <w:lvlText w:val=""/>
+      <w:lvlJc w:val="left"/>
+      <w:pPr>
+        <w:ind w:left="2520" w:hanging="360"/>
+      </w:pPr>
+      <w:rPr>
+        <w:rFonts w:ascii="Symbol" w:hAnsi="Symbol" w:hint="default"/>
+      </w:rPr>
+    </w:lvl>
+    <w:lvl w:ilvl="4" w:tplc="04090003" w:tentative="1">
+      <w:start w:val="1"/>
+      <w:numFmt w:val="bullet"/>
+      <w:lvlText w:val="o"/>
+      <w:lvlJc w:val="left"/>
+      <w:pPr>
+        <w:ind w:left="3240" w:hanging="360"/>
+      </w:pPr>
+      <w:rPr>
+        <w:rFonts w:ascii="Courier New" w:hAnsi="Courier New" w:cs="Courier New" w:hint="default"/>
+      </w:rPr>
+    </w:lvl>
+    <w:lvl w:ilvl="5" w:tplc="04090005" w:tentative="1">
+      <w:start w:val="1"/>
+      <w:numFmt w:val="bullet"/>
+      <w:lvlText w:val=""/>
+      <w:lvlJc w:val="left"/>
+      <w:pPr>
+        <w:ind w:left="3960" w:hanging="360"/>
+      </w:pPr>
+      <w:rPr>
+        <w:rFonts w:ascii="Wingdings" w:hAnsi="Wingdings" w:hint="default"/>
+      </w:rPr>
+    </w:lvl>
+    <w:lvl w:ilvl="6" w:tplc="04090001" w:tentative="1">
+      <w:start w:val="1"/>
+      <w:numFmt w:val="bullet"/>
+      <w:lvlText w:val=""/>
+      <w:lvlJc w:val="left"/>
+      <w:pPr>
+        <w:ind w:left="4680" w:hanging="360"/>
+      </w:pPr>
+      <w:rPr>
+        <w:rFonts w:ascii="Symbol" w:hAnsi="Symbol" w:hint="default"/>
+      </w:rPr>
+    </w:lvl>
+    <w:lvl w:ilvl="7" w:tplc="04090003" w:tentative="1">
+      <w:start w:val="1"/>
+      <w:numFmt w:val="bullet"/>
+      <w:lvlText w:val="o"/>
+      <w:lvlJc w:val="left"/>
+      <w:pPr>
+        <w:ind w:left="5400" w:hanging="360"/>
+      </w:pPr>
+      <w:rPr>
+        <w:rFonts w:ascii="Courier New" w:hAnsi="Courier New" w:cs="Courier New" w:hint="default"/>
+      </w:rPr>
+    </w:lvl>
+    <w:lvl w:ilvl="8" w:tplc="04090005" w:tentative="1">
+      <w:start w:val="1"/>
+      <w:numFmt w:val="bullet"/>
+      <w:lvlText w:val=""/>
+      <w:lvlJc w:val="left"/>
+      <w:pPr>
+        <w:ind w:left="6120" w:hanging="360"/>
+      </w:pPr>
+      <w:rPr>
+        <w:rFonts w:ascii="Wingdings" w:hAnsi="Wingdings" w:hint="default"/>
+      </w:rPr>
+    </w:lvl>
+  </w:abstractNum>
+  <w:abstractNum w:abstractNumId="2" w15:restartNumberingAfterBreak="0">
+    <w:nsid w:val="33CA1179"/>
+    <w:multiLevelType w:val="hybridMultilevel"/>
+    <w:tmpl w:val="D326FA30"/>
+    <w:lvl w:ilvl="0" w:tplc="042A0001">
+      <w:start w:val="1"/>
+      <w:numFmt w:val="bullet"/>
+      <w:lvlText w:val=""/>
+      <w:lvlJc w:val="left"/>
+      <w:pPr>
+        <w:ind w:left="720" w:hanging="360"/>
+      </w:pPr>
+      <w:rPr>
+        <w:rFonts w:ascii="Symbol" w:hAnsi="Symbol" w:hint="default"/>
+      </w:rPr>
+    </w:lvl>
+    <w:lvl w:ilvl="1" w:tplc="FFFFFFFF">
+      <w:numFmt w:val="bullet"/>
+      <w:lvlText w:val="."/>
+      <w:lvlJc w:val="left"/>
+      <w:pPr>
+        <w:ind w:left="1440" w:hanging="360"/>
+      </w:pPr>
+      <w:rPr>
+        <w:rFonts w:ascii="Adobe Caslon Pro" w:eastAsia="Times New Roman" w:hAnsi="Adobe Caslon Pro" w:cs="Times New Roman" w:hint="default"/>
+      </w:rPr>
+    </w:lvl>
+    <w:lvl w:ilvl="2" w:tplc="FFFFFFFF" w:tentative="1">
+      <w:start w:val="1"/>
+      <w:numFmt w:val="bullet"/>
+      <w:lvlText w:val=""/>
+      <w:lvlJc w:val="left"/>
+      <w:pPr>
+        <w:ind w:left="2160" w:hanging="360"/>
+      </w:pPr>
+      <w:rPr>
+        <w:rFonts w:ascii="Wingdings" w:hAnsi="Wingdings" w:hint="default"/>
+      </w:rPr>
+    </w:lvl>
+    <w:lvl w:ilvl="3" w:tplc="FFFFFFFF" w:tentative="1">
+      <w:start w:val="1"/>
+      <w:numFmt w:val="bullet"/>
+      <w:lvlText w:val=""/>
+      <w:lvlJc w:val="left"/>
+      <w:pPr>
+        <w:ind w:left="2880" w:hanging="360"/>
+      </w:pPr>
+      <w:rPr>
+        <w:rFonts w:ascii="Symbol" w:hAnsi="Symbol" w:hint="default"/>
+      </w:rPr>
+    </w:lvl>
+    <w:lvl w:ilvl="4" w:tplc="FFFFFFFF" w:tentative="1">
+      <w:start w:val="1"/>
+      <w:numFmt w:val="bullet"/>
+      <w:lvlText w:val="o"/>
+      <w:lvlJc w:val="left"/>
+      <w:pPr>
+        <w:ind w:left="3600" w:hanging="360"/>
+      </w:pPr>
+      <w:rPr>
+        <w:rFonts w:ascii="Courier New" w:hAnsi="Courier New" w:cs="Courier New" w:hint="default"/>
+      </w:rPr>
+    </w:lvl>
+    <w:lvl w:ilvl="5" w:tplc="FFFFFFFF" w:tentative="1">
+      <w:start w:val="1"/>
+      <w:numFmt w:val="bullet"/>
+      <w:lvlText w:val=""/>
+      <w:lvlJc w:val="left"/>
+      <w:pPr>
+        <w:ind w:left="4320" w:hanging="360"/>
+      </w:pPr>
+      <w:rPr>
+        <w:rFonts w:ascii="Wingdings" w:hAnsi="Wingdings" w:hint="default"/>
+      </w:rPr>
+    </w:lvl>
+    <w:lvl w:ilvl="6" w:tplc="FFFFFFFF" w:tentative="1">
+      <w:start w:val="1"/>
+      <w:numFmt w:val="bullet"/>
+      <w:lvlText w:val=""/>
+      <w:lvlJc w:val="left"/>
+      <w:pPr>
+        <w:ind w:left="5040" w:hanging="360"/>
+      </w:pPr>
+      <w:rPr>
+        <w:rFonts w:ascii="Symbol" w:hAnsi="Symbol" w:hint="default"/>
+      </w:rPr>
+    </w:lvl>
+    <w:lvl w:ilvl="7" w:tplc="FFFFFFFF" w:tentative="1">
+      <w:start w:val="1"/>
+      <w:numFmt w:val="bullet"/>
+      <w:lvlText w:val="o"/>
+      <w:lvlJc w:val="left"/>
+      <w:pPr>
+        <w:ind w:left="5760" w:hanging="360"/>
+      </w:pPr>
+      <w:rPr>
+        <w:rFonts w:ascii="Courier New" w:hAnsi="Courier New" w:cs="Courier New" w:hint="default"/>
+      </w:rPr>
+    </w:lvl>
+    <w:lvl w:ilvl="8" w:tplc="FFFFFFFF" w:tentative="1">
+      <w:start w:val="1"/>
+      <w:numFmt w:val="bullet"/>
+      <w:lvlText w:val=""/>
+      <w:lvlJc w:val="left"/>
+      <w:pPr>
+        <w:ind w:left="6480" w:hanging="360"/>
+      </w:pPr>
+      <w:rPr>
+        <w:rFonts w:ascii="Wingdings" w:hAnsi="Wingdings" w:hint="default"/>
+      </w:rPr>
+    </w:lvl>
+  </w:abstractNum>
+  <w:abstractNum w:abstractNumId="3" w15:restartNumberingAfterBreak="0">
+    <w:nsid w:val="378F2ED7"/>
+    <w:multiLevelType w:val="hybridMultilevel"/>
+    <w:tmpl w:val="37145198"/>
+    <w:lvl w:ilvl="0" w:tplc="042A0001">
+      <w:start w:val="1"/>
+      <w:numFmt w:val="bullet"/>
+      <w:lvlText w:val=""/>
+      <w:lvlJc w:val="left"/>
+      <w:pPr>
+        <w:ind w:left="720" w:hanging="360"/>
+      </w:pPr>
+      <w:rPr>
+        <w:rFonts w:ascii="Symbol" w:hAnsi="Symbol" w:hint="default"/>
+      </w:rPr>
+    </w:lvl>
+    <w:lvl w:ilvl="1" w:tplc="FFFFFFFF">
+      <w:start w:val="2"/>
+      <w:numFmt w:val="bullet"/>
+      <w:lvlText w:val="-"/>
+      <w:lvlJc w:val="left"/>
+      <w:pPr>
+        <w:ind w:left="1080" w:hanging="360"/>
+      </w:pPr>
+      <w:rPr>
+        <w:rFonts w:ascii="Times New Roman" w:eastAsiaTheme="minorHAnsi" w:hAnsi="Times New Roman" w:cs="Times New Roman" w:hint="default"/>
+      </w:rPr>
+    </w:lvl>
+    <w:lvl w:ilvl="2" w:tplc="FFFFFFFF" w:tentative="1">
+      <w:start w:val="1"/>
+      <w:numFmt w:val="bullet"/>
+      <w:lvlText w:val=""/>
+      <w:lvlJc w:val="left"/>
+      <w:pPr>
+        <w:ind w:left="2160" w:hanging="360"/>
+      </w:pPr>
+      <w:rPr>
+        <w:rFonts w:ascii="Wingdings" w:hAnsi="Wingdings" w:hint="default"/>
+      </w:rPr>
+    </w:lvl>
+    <w:lvl w:ilvl="3" w:tplc="FFFFFFFF" w:tentative="1">
+      <w:start w:val="1"/>
+      <w:numFmt w:val="bullet"/>
+      <w:lvlText w:val=""/>
+      <w:lvlJc w:val="left"/>
+      <w:pPr>
+        <w:ind w:left="2880" w:hanging="360"/>
+      </w:pPr>
+      <w:rPr>
+        <w:rFonts w:ascii="Symbol" w:hAnsi="Symbol" w:hint="default"/>
+      </w:rPr>
+    </w:lvl>
+    <w:lvl w:ilvl="4" w:tplc="FFFFFFFF" w:tentative="1">
+      <w:start w:val="1"/>
+      <w:numFmt w:val="bullet"/>
+      <w:lvlText w:val="o"/>
+      <w:lvlJc w:val="left"/>
+      <w:pPr>
+        <w:ind w:left="3600" w:hanging="360"/>
+      </w:pPr>
+      <w:rPr>
+        <w:rFonts w:ascii="Courier New" w:hAnsi="Courier New" w:cs="Courier New" w:hint="default"/>
+      </w:rPr>
+    </w:lvl>
+    <w:lvl w:ilvl="5" w:tplc="FFFFFFFF" w:tentative="1">
+      <w:start w:val="1"/>
+      <w:numFmt w:val="bullet"/>
+      <w:lvlText w:val=""/>
+      <w:lvlJc w:val="left"/>
+      <w:pPr>
+        <w:ind w:left="4320" w:hanging="360"/>
+      </w:pPr>
+      <w:rPr>
+        <w:rFonts w:ascii="Wingdings" w:hAnsi="Wingdings" w:hint="default"/>
+      </w:rPr>
+    </w:lvl>
+    <w:lvl w:ilvl="6" w:tplc="FFFFFFFF" w:tentative="1">
+      <w:start w:val="1"/>
+      <w:numFmt w:val="bullet"/>
+      <w:lvlText w:val=""/>
+      <w:lvlJc w:val="left"/>
+      <w:pPr>
+        <w:ind w:left="5040" w:hanging="360"/>
+      </w:pPr>
+      <w:rPr>
+        <w:rFonts w:ascii="Symbol" w:hAnsi="Symbol" w:hint="default"/>
+      </w:rPr>
+    </w:lvl>
+    <w:lvl w:ilvl="7" w:tplc="FFFFFFFF" w:tentative="1">
+      <w:start w:val="1"/>
+      <w:numFmt w:val="bullet"/>
+      <w:lvlText w:val="o"/>
+      <w:lvlJc w:val="left"/>
+      <w:pPr>
+        <w:ind w:left="5760" w:hanging="360"/>
+      </w:pPr>
+      <w:rPr>
+        <w:rFonts w:ascii="Courier New" w:hAnsi="Courier New" w:cs="Courier New" w:hint="default"/>
+      </w:rPr>
+    </w:lvl>
+    <w:lvl w:ilvl="8" w:tplc="FFFFFFFF" w:tentative="1">
+      <w:start w:val="1"/>
+      <w:numFmt w:val="bullet"/>
+      <w:lvlText w:val=""/>
+      <w:lvlJc w:val="left"/>
+      <w:pPr>
+        <w:ind w:left="6480" w:hanging="360"/>
+      </w:pPr>
+      <w:rPr>
+        <w:rFonts w:ascii="Wingdings" w:hAnsi="Wingdings" w:hint="default"/>
+      </w:rPr>
+    </w:lvl>
+  </w:abstractNum>
+  <w:abstractNum w:abstractNumId="4" w15:restartNumberingAfterBreak="0">
+    <w:nsid w:val="3A575068"/>
+    <w:multiLevelType w:val="hybridMultilevel"/>
+    <w:tmpl w:val="98265080"/>
+    <w:lvl w:ilvl="0" w:tplc="EB907B6E">
+      <w:numFmt w:val="bullet"/>
+      <w:lvlText w:val="."/>
+      <w:lvlJc w:val="left"/>
+      <w:pPr>
+        <w:ind w:left="1440" w:hanging="360"/>
+      </w:pPr>
+      <w:rPr>
+        <w:rFonts w:ascii="Adobe Caslon Pro" w:eastAsia="Times New Roman" w:hAnsi="Adobe Caslon Pro" w:cs="Times New Roman" w:hint="default"/>
+      </w:rPr>
+    </w:lvl>
+    <w:lvl w:ilvl="1" w:tplc="04090003">
+      <w:start w:val="1"/>
+      <w:numFmt w:val="bullet"/>
+      <w:lvlText w:val="o"/>
+      <w:lvlJc w:val="left"/>
+      <w:pPr>
+        <w:ind w:left="2160" w:hanging="360"/>
+      </w:pPr>
+      <w:rPr>
+        <w:rFonts w:ascii="Courier New" w:hAnsi="Courier New" w:cs="Courier New" w:hint="default"/>
+      </w:rPr>
+    </w:lvl>
+    <w:lvl w:ilvl="2" w:tplc="04090005" w:tentative="1">
+      <w:start w:val="1"/>
+      <w:numFmt w:val="bullet"/>
+      <w:lvlText w:val=""/>
+      <w:lvlJc w:val="left"/>
+      <w:pPr>
+        <w:ind w:left="2880" w:hanging="360"/>
+      </w:pPr>
+      <w:rPr>
+        <w:rFonts w:ascii="Wingdings" w:hAnsi="Wingdings" w:hint="default"/>
+      </w:rPr>
+    </w:lvl>
+    <w:lvl w:ilvl="3" w:tplc="04090001" w:tentative="1">
+      <w:start w:val="1"/>
+      <w:numFmt w:val="bullet"/>
+      <w:lvlText w:val=""/>
+      <w:lvlJc w:val="left"/>
+      <w:pPr>
+        <w:ind w:left="3600" w:hanging="360"/>
+      </w:pPr>
+      <w:rPr>
+        <w:rFonts w:ascii="Symbol" w:hAnsi="Symbol" w:hint="default"/>
+      </w:rPr>
+    </w:lvl>
+    <w:lvl w:ilvl="4" w:tplc="04090003" w:tentative="1">
+      <w:start w:val="1"/>
+      <w:numFmt w:val="bullet"/>
+      <w:lvlText w:val="o"/>
+      <w:lvlJc w:val="left"/>
+      <w:pPr>
+        <w:ind w:left="4320" w:hanging="360"/>
+      </w:pPr>
+      <w:rPr>
+        <w:rFonts w:ascii="Courier New" w:hAnsi="Courier New" w:cs="Courier New" w:hint="default"/>
+      </w:rPr>
+    </w:lvl>
+    <w:lvl w:ilvl="5" w:tplc="04090005" w:tentative="1">
+      <w:start w:val="1"/>
+      <w:numFmt w:val="bullet"/>
+      <w:lvlText w:val=""/>
+      <w:lvlJc w:val="left"/>
+      <w:pPr>
+        <w:ind w:left="5040" w:hanging="360"/>
+      </w:pPr>
+      <w:rPr>
+        <w:rFonts w:ascii="Wingdings" w:hAnsi="Wingdings" w:hint="default"/>
+      </w:rPr>
+    </w:lvl>
+    <w:lvl w:ilvl="6" w:tplc="04090001" w:tentative="1">
+      <w:start w:val="1"/>
+      <w:numFmt w:val="bullet"/>
+      <w:lvlText w:val=""/>
+      <w:lvlJc w:val="left"/>
+      <w:pPr>
+        <w:ind w:left="5760" w:hanging="360"/>
+      </w:pPr>
+      <w:rPr>
+        <w:rFonts w:ascii="Symbol" w:hAnsi="Symbol" w:hint="default"/>
+      </w:rPr>
+    </w:lvl>
+    <w:lvl w:ilvl="7" w:tplc="04090003" w:tentative="1">
+      <w:start w:val="1"/>
+      <w:numFmt w:val="bullet"/>
+      <w:lvlText w:val="o"/>
+      <w:lvlJc w:val="left"/>
+      <w:pPr>
+        <w:ind w:left="6480" w:hanging="360"/>
+      </w:pPr>
+      <w:rPr>
+        <w:rFonts w:ascii="Courier New" w:hAnsi="Courier New" w:cs="Courier New" w:hint="default"/>
+      </w:rPr>
+    </w:lvl>
+    <w:lvl w:ilvl="8" w:tplc="04090005" w:tentative="1">
+      <w:start w:val="1"/>
+      <w:numFmt w:val="bullet"/>
+      <w:lvlText w:val=""/>
+      <w:lvlJc w:val="left"/>
+      <w:pPr>
+        <w:ind w:left="7200" w:hanging="360"/>
+      </w:pPr>
+      <w:rPr>
+        <w:rFonts w:ascii="Wingdings" w:hAnsi="Wingdings" w:hint="default"/>
+      </w:rPr>
+    </w:lvl>
+  </w:abstractNum>
+  <w:abstractNum w:abstractNumId="5" w15:restartNumberingAfterBreak="0">
+    <w:nsid w:val="53536C97"/>
+    <w:multiLevelType w:val="hybridMultilevel"/>
+    <w:tmpl w:val="758ABC84"/>
+    <w:lvl w:ilvl="0" w:tplc="042A0001">
+      <w:start w:val="1"/>
+      <w:numFmt w:val="bullet"/>
+      <w:lvlText w:val=""/>
+      <w:lvlJc w:val="left"/>
+      <w:pPr>
+        <w:ind w:left="720" w:hanging="360"/>
+      </w:pPr>
+      <w:rPr>
+        <w:rFonts w:ascii="Symbol" w:hAnsi="Symbol" w:hint="default"/>
+      </w:rPr>
+    </w:lvl>
+    <w:lvl w:ilvl="1" w:tplc="FFFFFFFF">
+      <w:numFmt w:val="bullet"/>
+      <w:lvlText w:val="."/>
+      <w:lvlJc w:val="left"/>
+      <w:pPr>
+        <w:ind w:left="1440" w:hanging="360"/>
+      </w:pPr>
+      <w:rPr>
+        <w:rFonts w:ascii="Adobe Caslon Pro" w:eastAsia="Times New Roman" w:hAnsi="Adobe Caslon Pro" w:cs="Times New Roman" w:hint="default"/>
+      </w:rPr>
+    </w:lvl>
+    <w:lvl w:ilvl="2" w:tplc="FFFFFFFF" w:tentative="1">
+      <w:start w:val="1"/>
+      <w:numFmt w:val="bullet"/>
+      <w:lvlText w:val=""/>
+      <w:lvlJc w:val="left"/>
+      <w:pPr>
+        <w:ind w:left="2160" w:hanging="360"/>
+      </w:pPr>
+      <w:rPr>
+        <w:rFonts w:ascii="Wingdings" w:hAnsi="Wingdings" w:hint="default"/>
+      </w:rPr>
+    </w:lvl>
+    <w:lvl w:ilvl="3" w:tplc="FFFFFFFF" w:tentative="1">
+      <w:start w:val="1"/>
+      <w:numFmt w:val="bullet"/>
+      <w:lvlText w:val=""/>
+      <w:lvlJc w:val="left"/>
+      <w:pPr>
+        <w:ind w:left="2880" w:hanging="360"/>
+      </w:pPr>
+      <w:rPr>
+        <w:rFonts w:ascii="Symbol" w:hAnsi="Symbol" w:hint="default"/>
+      </w:rPr>
+    </w:lvl>
+    <w:lvl w:ilvl="4" w:tplc="FFFFFFFF" w:tentative="1">
+      <w:start w:val="1"/>
+      <w:numFmt w:val="bullet"/>
+      <w:lvlText w:val="o"/>
+      <w:lvlJc w:val="left"/>
+      <w:pPr>
+        <w:ind w:left="3600" w:hanging="360"/>
+      </w:pPr>
+      <w:rPr>
+        <w:rFonts w:ascii="Courier New" w:hAnsi="Courier New" w:cs="Courier New" w:hint="default"/>
+      </w:rPr>
+    </w:lvl>
+    <w:lvl w:ilvl="5" w:tplc="FFFFFFFF" w:tentative="1">
+      <w:start w:val="1"/>
+      <w:numFmt w:val="bullet"/>
+      <w:lvlText w:val=""/>
+      <w:lvlJc w:val="left"/>
+      <w:pPr>
+        <w:ind w:left="4320" w:hanging="360"/>
+      </w:pPr>
+      <w:rPr>
+        <w:rFonts w:ascii="Wingdings" w:hAnsi="Wingdings" w:hint="default"/>
+      </w:rPr>
+    </w:lvl>
+    <w:lvl w:ilvl="6" w:tplc="FFFFFFFF" w:tentative="1">
+      <w:start w:val="1"/>
+      <w:numFmt w:val="bullet"/>
+      <w:lvlText w:val=""/>
+      <w:lvlJc w:val="left"/>
+      <w:pPr>
+        <w:ind w:left="5040" w:hanging="360"/>
+      </w:pPr>
+      <w:rPr>
+        <w:rFonts w:ascii="Symbol" w:hAnsi="Symbol" w:hint="default"/>
+      </w:rPr>
+    </w:lvl>
+    <w:lvl w:ilvl="7" w:tplc="FFFFFFFF" w:tentative="1">
+      <w:start w:val="1"/>
+      <w:numFmt w:val="bullet"/>
+      <w:lvlText w:val="o"/>
+      <w:lvlJc w:val="left"/>
+      <w:pPr>
+        <w:ind w:left="5760" w:hanging="360"/>
+      </w:pPr>
+      <w:rPr>
+        <w:rFonts w:ascii="Courier New" w:hAnsi="Courier New" w:cs="Courier New" w:hint="default"/>
+      </w:rPr>
+    </w:lvl>
+    <w:lvl w:ilvl="8" w:tplc="FFFFFFFF" w:tentative="1">
+      <w:start w:val="1"/>
+      <w:numFmt w:val="bullet"/>
+      <w:lvlText w:val=""/>
+      <w:lvlJc w:val="left"/>
+      <w:pPr>
+        <w:ind w:left="6480" w:hanging="360"/>
+      </w:pPr>
+      <w:rPr>
+        <w:rFonts w:ascii="Wingdings" w:hAnsi="Wingdings" w:hint="default"/>
+      </w:rPr>
+    </w:lvl>
+  </w:abstractNum>
+  <w:abstractNum w:abstractNumId="6" w15:restartNumberingAfterBreak="0">
+    <w:nsid w:val="56D73034"/>
+    <w:multiLevelType w:val="hybridMultilevel"/>
+    <w:tmpl w:val="1D42D600"/>
+    <w:lvl w:ilvl="0" w:tplc="042A0001">
+      <w:start w:val="1"/>
+      <w:numFmt w:val="bullet"/>
+      <w:lvlText w:val=""/>
+      <w:lvlJc w:val="left"/>
+      <w:pPr>
+        <w:ind w:left="720" w:hanging="360"/>
+      </w:pPr>
+      <w:rPr>
+        <w:rFonts w:ascii="Symbol" w:hAnsi="Symbol" w:hint="default"/>
+      </w:rPr>
+    </w:lvl>
+    <w:lvl w:ilvl="1" w:tplc="FFFFFFFF">
+      <w:numFmt w:val="bullet"/>
+      <w:lvlText w:val="."/>
+      <w:lvlJc w:val="left"/>
+      <w:pPr>
+        <w:ind w:left="1440" w:hanging="360"/>
+      </w:pPr>
+      <w:rPr>
+        <w:rFonts w:ascii="Adobe Caslon Pro" w:eastAsia="Times New Roman" w:hAnsi="Adobe Caslon Pro" w:cs="Times New Roman" w:hint="default"/>
+      </w:rPr>
+    </w:lvl>
+    <w:lvl w:ilvl="2" w:tplc="FFFFFFFF" w:tentative="1">
+      <w:start w:val="1"/>
+      <w:numFmt w:val="bullet"/>
+      <w:lvlText w:val=""/>
+      <w:lvlJc w:val="left"/>
+      <w:pPr>
+        <w:ind w:left="2160" w:hanging="360"/>
+      </w:pPr>
+      <w:rPr>
+        <w:rFonts w:ascii="Wingdings" w:hAnsi="Wingdings" w:hint="default"/>
+      </w:rPr>
+    </w:lvl>
+    <w:lvl w:ilvl="3" w:tplc="FFFFFFFF" w:tentative="1">
+      <w:start w:val="1"/>
+      <w:numFmt w:val="bullet"/>
+      <w:lvlText w:val=""/>
+      <w:lvlJc w:val="left"/>
+      <w:pPr>
+        <w:ind w:left="2880" w:hanging="360"/>
+      </w:pPr>
+      <w:rPr>
+        <w:rFonts w:ascii="Symbol" w:hAnsi="Symbol" w:hint="default"/>
+      </w:rPr>
+    </w:lvl>
+    <w:lvl w:ilvl="4" w:tplc="FFFFFFFF" w:tentative="1">
+      <w:start w:val="1"/>
+      <w:numFmt w:val="bullet"/>
+      <w:lvlText w:val="o"/>
+      <w:lvlJc w:val="left"/>
+      <w:pPr>
+        <w:ind w:left="3600" w:hanging="360"/>
+      </w:pPr>
+      <w:rPr>
+        <w:rFonts w:ascii="Courier New" w:hAnsi="Courier New" w:cs="Courier New" w:hint="default"/>
+      </w:rPr>
+    </w:lvl>
+    <w:lvl w:ilvl="5" w:tplc="FFFFFFFF" w:tentative="1">
+      <w:start w:val="1"/>
+      <w:numFmt w:val="bullet"/>
+      <w:lvlText w:val=""/>
+      <w:lvlJc w:val="left"/>
+      <w:pPr>
+        <w:ind w:left="4320" w:hanging="360"/>
+      </w:pPr>
+      <w:rPr>
+        <w:rFonts w:ascii="Wingdings" w:hAnsi="Wingdings" w:hint="default"/>
+      </w:rPr>
+    </w:lvl>
+    <w:lvl w:ilvl="6" w:tplc="FFFFFFFF" w:tentative="1">
+      <w:start w:val="1"/>
+      <w:numFmt w:val="bullet"/>
+      <w:lvlText w:val=""/>
+      <w:lvlJc w:val="left"/>
+      <w:pPr>
+        <w:ind w:left="5040" w:hanging="360"/>
+      </w:pPr>
+      <w:rPr>
+        <w:rFonts w:ascii="Symbol" w:hAnsi="Symbol" w:hint="default"/>
+      </w:rPr>
+    </w:lvl>
+    <w:lvl w:ilvl="7" w:tplc="FFFFFFFF" w:tentative="1">
+      <w:start w:val="1"/>
+      <w:numFmt w:val="bullet"/>
+      <w:lvlText w:val="o"/>
+      <w:lvlJc w:val="left"/>
+      <w:pPr>
+        <w:ind w:left="5760" w:hanging="360"/>
+      </w:pPr>
+      <w:rPr>
+        <w:rFonts w:ascii="Courier New" w:hAnsi="Courier New" w:cs="Courier New" w:hint="default"/>
+      </w:rPr>
+    </w:lvl>
+    <w:lvl w:ilvl="8" w:tplc="FFFFFFFF" w:tentative="1">
+      <w:start w:val="1"/>
+      <w:numFmt w:val="bullet"/>
+      <w:lvlText w:val=""/>
+      <w:lvlJc w:val="left"/>
+      <w:pPr>
+        <w:ind w:left="6480" w:hanging="360"/>
+      </w:pPr>
+      <w:rPr>
+        <w:rFonts w:ascii="Wingdings" w:hAnsi="Wingdings" w:hint="default"/>
+      </w:rPr>
+    </w:lvl>
+  </w:abstractNum>
+  <w:abstractNum w:abstractNumId="7" w15:restartNumberingAfterBreak="0">
+    <w:nsid w:val="631F7A30"/>
+    <w:multiLevelType w:val="hybridMultilevel"/>
+    <w:tmpl w:val="7772AEC0"/>
+    <w:lvl w:ilvl="0" w:tplc="A98292BC">
+      <w:start w:val="2"/>
+      <w:numFmt w:val="bullet"/>
+      <w:lvlText w:val="-"/>
+      <w:lvlJc w:val="left"/>
+      <w:pPr>
+        <w:ind w:left="1080" w:hanging="360"/>
+      </w:pPr>
+      <w:rPr>
+        <w:rFonts w:ascii="Times New Roman" w:eastAsiaTheme="minorHAnsi" w:hAnsi="Times New Roman" w:cs="Times New Roman" w:hint="default"/>
+      </w:rPr>
+    </w:lvl>
+    <w:lvl w:ilvl="1" w:tplc="FFFFFFFF" w:tentative="1">
+      <w:start w:val="1"/>
+      <w:numFmt w:val="bullet"/>
+      <w:lvlText w:val="o"/>
+      <w:lvlJc w:val="left"/>
+      <w:pPr>
+        <w:ind w:left="1800" w:hanging="360"/>
+      </w:pPr>
+      <w:rPr>
+        <w:rFonts w:ascii="Courier New" w:hAnsi="Courier New" w:cs="Courier New" w:hint="default"/>
+      </w:rPr>
+    </w:lvl>
+    <w:lvl w:ilvl="2" w:tplc="FFFFFFFF" w:tentative="1">
+      <w:start w:val="1"/>
+      <w:numFmt w:val="bullet"/>
+      <w:lvlText w:val=""/>
+      <w:lvlJc w:val="left"/>
+      <w:pPr>
+        <w:ind w:left="2520" w:hanging="360"/>
+      </w:pPr>
+      <w:rPr>
+        <w:rFonts w:ascii="Wingdings" w:hAnsi="Wingdings" w:hint="default"/>
+      </w:rPr>
+    </w:lvl>
+    <w:lvl w:ilvl="3" w:tplc="FFFFFFFF" w:tentative="1">
+      <w:start w:val="1"/>
+      <w:numFmt w:val="bullet"/>
+      <w:lvlText w:val=""/>
+      <w:lvlJc w:val="left"/>
+      <w:pPr>
+        <w:ind w:left="3240" w:hanging="360"/>
+      </w:pPr>
+      <w:rPr>
+        <w:rFonts w:ascii="Symbol" w:hAnsi="Symbol" w:hint="default"/>
+      </w:rPr>
+    </w:lvl>
+    <w:lvl w:ilvl="4" w:tplc="FFFFFFFF" w:tentative="1">
+      <w:start w:val="1"/>
+      <w:numFmt w:val="bullet"/>
+      <w:lvlText w:val="o"/>
+      <w:lvlJc w:val="left"/>
+      <w:pPr>
+        <w:ind w:left="3960" w:hanging="360"/>
+      </w:pPr>
+      <w:rPr>
+        <w:rFonts w:ascii="Courier New" w:hAnsi="Courier New" w:cs="Courier New" w:hint="default"/>
+      </w:rPr>
+    </w:lvl>
+    <w:lvl w:ilvl="5" w:tplc="FFFFFFFF" w:tentative="1">
+      <w:start w:val="1"/>
+      <w:numFmt w:val="bullet"/>
+      <w:lvlText w:val=""/>
+      <w:lvlJc w:val="left"/>
+      <w:pPr>
+        <w:ind w:left="4680" w:hanging="360"/>
+      </w:pPr>
+      <w:rPr>
+        <w:rFonts w:ascii="Wingdings" w:hAnsi="Wingdings" w:hint="default"/>
+      </w:rPr>
+    </w:lvl>
+    <w:lvl w:ilvl="6" w:tplc="FFFFFFFF" w:tentative="1">
+      <w:start w:val="1"/>
+      <w:numFmt w:val="bullet"/>
+      <w:lvlText w:val=""/>
+      <w:lvlJc w:val="left"/>
+      <w:pPr>
+        <w:ind w:left="5400" w:hanging="360"/>
+      </w:pPr>
+      <w:rPr>
+        <w:rFonts w:ascii="Symbol" w:hAnsi="Symbol" w:hint="default"/>
+      </w:rPr>
+    </w:lvl>
+    <w:lvl w:ilvl="7" w:tplc="FFFFFFFF" w:tentative="1">
+      <w:start w:val="1"/>
+      <w:numFmt w:val="bullet"/>
+      <w:lvlText w:val="o"/>
+      <w:lvlJc w:val="left"/>
+      <w:pPr>
+        <w:ind w:left="6120" w:hanging="360"/>
+      </w:pPr>
+      <w:rPr>
+        <w:rFonts w:ascii="Courier New" w:hAnsi="Courier New" w:cs="Courier New" w:hint="default"/>
+      </w:rPr>
+    </w:lvl>
+    <w:lvl w:ilvl="8" w:tplc="FFFFFFFF" w:tentative="1">
+      <w:start w:val="1"/>
+      <w:numFmt w:val="bullet"/>
+      <w:lvlText w:val=""/>
+      <w:lvlJc w:val="left"/>
+      <w:pPr>
+        <w:ind w:left="6840" w:hanging="360"/>
+      </w:pPr>
+      <w:rPr>
+        <w:rFonts w:ascii="Wingdings" w:hAnsi="Wingdings" w:hint="default"/>
+      </w:rPr>
+    </w:lvl>
+  </w:abstractNum>
+  <w:abstractNum w:abstractNumId="8" w15:restartNumberingAfterBreak="0">
+    <w:nsid w:val="77B819B6"/>
+    <w:multiLevelType w:val="hybridMultilevel"/>
+    <w:tmpl w:val="E342EBB6"/>
+    <w:lvl w:ilvl="0" w:tplc="A98292BC">
+      <w:start w:val="2"/>
+      <w:numFmt w:val="bullet"/>
+      <w:lvlText w:val="-"/>
+      <w:lvlJc w:val="left"/>
+      <w:pPr>
+        <w:ind w:left="720" w:hanging="360"/>
+      </w:pPr>
+      <w:rPr>
+        <w:rFonts w:ascii="Times New Roman" w:eastAsiaTheme="minorHAnsi" w:hAnsi="Times New Roman" w:cs="Times New Roman" w:hint="default"/>
+      </w:rPr>
+    </w:lvl>
+    <w:lvl w:ilvl="1" w:tplc="A98292BC">
+      <w:start w:val="2"/>
+      <w:numFmt w:val="bullet"/>
+      <w:lvlText w:val="-"/>
+      <w:lvlJc w:val="left"/>
+      <w:pPr>
+        <w:ind w:left="1080" w:hanging="360"/>
+      </w:pPr>
+      <w:rPr>
+        <w:rFonts w:ascii="Times New Roman" w:eastAsiaTheme="minorHAnsi" w:hAnsi="Times New Roman" w:cs="Times New Roman" w:hint="default"/>
+      </w:rPr>
+    </w:lvl>
+    <w:lvl w:ilvl="2" w:tplc="04090005" w:tentative="1">
+      <w:start w:val="1"/>
+      <w:numFmt w:val="bullet"/>
+      <w:lvlText w:val=""/>
+      <w:lvlJc w:val="left"/>
+      <w:pPr>
+        <w:ind w:left="2160" w:hanging="360"/>
+      </w:pPr>
+      <w:rPr>
+        <w:rFonts w:ascii="Wingdings" w:hAnsi="Wingdings" w:hint="default"/>
+      </w:rPr>
+    </w:lvl>
+    <w:lvl w:ilvl="3" w:tplc="04090001" w:tentative="1">
+      <w:start w:val="1"/>
+      <w:numFmt w:val="bullet"/>
+      <w:lvlText w:val=""/>
+      <w:lvlJc w:val="left"/>
+      <w:pPr>
+        <w:ind w:left="2880" w:hanging="360"/>
+      </w:pPr>
+      <w:rPr>
+        <w:rFonts w:ascii="Symbol" w:hAnsi="Symbol" w:hint="default"/>
+      </w:rPr>
+    </w:lvl>
+    <w:lvl w:ilvl="4" w:tplc="04090003" w:tentative="1">
+      <w:start w:val="1"/>
+      <w:numFmt w:val="bullet"/>
+      <w:lvlText w:val="o"/>
+      <w:lvlJc w:val="left"/>
+      <w:pPr>
+        <w:ind w:left="3600" w:hanging="360"/>
+      </w:pPr>
+      <w:rPr>
+        <w:rFonts w:ascii="Courier New" w:hAnsi="Courier New" w:cs="Courier New" w:hint="default"/>
+      </w:rPr>
+    </w:lvl>
+    <w:lvl w:ilvl="5" w:tplc="04090005" w:tentative="1">
+      <w:start w:val="1"/>
+      <w:numFmt w:val="bullet"/>
+      <w:lvlText w:val=""/>
+      <w:lvlJc w:val="left"/>
+      <w:pPr>
+        <w:ind w:left="4320" w:hanging="360"/>
+      </w:pPr>
+      <w:rPr>
+        <w:rFonts w:ascii="Wingdings" w:hAnsi="Wingdings" w:hint="default"/>
+      </w:rPr>
+    </w:lvl>
+    <w:lvl w:ilvl="6" w:tplc="04090001" w:tentative="1">
+      <w:start w:val="1"/>
+      <w:numFmt w:val="bullet"/>
+      <w:lvlText w:val=""/>
+      <w:lvlJc w:val="left"/>
+      <w:pPr>
+        <w:ind w:left="5040" w:hanging="360"/>
+      </w:pPr>
+      <w:rPr>
+        <w:rFonts w:ascii="Symbol" w:hAnsi="Symbol" w:hint="default"/>
+      </w:rPr>
+    </w:lvl>
+    <w:lvl w:ilvl="7" w:tplc="04090003" w:tentative="1">
+      <w:start w:val="1"/>
+      <w:numFmt w:val="bullet"/>
+      <w:lvlText w:val="o"/>
+      <w:lvlJc w:val="left"/>
+      <w:pPr>
+        <w:ind w:left="5760" w:hanging="360"/>
+      </w:pPr>
+      <w:rPr>
+        <w:rFonts w:ascii="Courier New" w:hAnsi="Courier New" w:cs="Courier New" w:hint="default"/>
+      </w:rPr>
+    </w:lvl>
+    <w:lvl w:ilvl="8" w:tplc="04090005" w:tentative="1">
+      <w:start w:val="1"/>
+      <w:numFmt w:val="bullet"/>
+      <w:lvlText w:val=""/>
+      <w:lvlJc w:val="left"/>
+      <w:pPr>
+        <w:ind w:left="6480" w:hanging="360"/>
+      </w:pPr>
+      <w:rPr>
+        <w:rFonts w:ascii="Wingdings" w:hAnsi="Wingdings" w:hint="default"/>
+      </w:rPr>
+    </w:lvl>
+  </w:abstractNum>
+  <w:abstractNum w:abstractNumId="9" w15:restartNumberingAfterBreak="0">
+    <w:nsid w:val="7F194329"/>
+    <w:multiLevelType w:val="hybridMultilevel"/>
+    <w:tmpl w:val="081EC14A"/>
+    <w:lvl w:ilvl="0" w:tplc="A98292BC">
+      <w:start w:val="2"/>
+      <w:numFmt w:val="bullet"/>
+      <w:lvlText w:val="-"/>
+      <w:lvlJc w:val="left"/>
+      <w:pPr>
+        <w:ind w:left="1080" w:hanging="360"/>
+      </w:pPr>
+      <w:rPr>
+        <w:rFonts w:ascii="Times New Roman" w:eastAsiaTheme="minorHAnsi" w:hAnsi="Times New Roman" w:cs="Times New Roman" w:hint="default"/>
+      </w:rPr>
+    </w:lvl>
+    <w:lvl w:ilvl="1" w:tplc="FFFFFFFF">
+      <w:start w:val="1"/>
+      <w:numFmt w:val="bullet"/>
+      <w:lvlText w:val="o"/>
+      <w:lvlJc w:val="left"/>
+      <w:pPr>
+        <w:ind w:left="1800" w:hanging="360"/>
+      </w:pPr>
+      <w:rPr>
+        <w:rFonts w:ascii="Courier New" w:hAnsi="Courier New" w:cs="Courier New" w:hint="default"/>
+      </w:rPr>
+    </w:lvl>
+    <w:lvl w:ilvl="2" w:tplc="FFFFFFFF" w:tentative="1">
+      <w:start w:val="1"/>
+      <w:numFmt w:val="bullet"/>
+      <w:lvlText w:val=""/>
+      <w:lvlJc w:val="left"/>
+      <w:pPr>
+        <w:ind w:left="2520" w:hanging="360"/>
+      </w:pPr>
+      <w:rPr>
+        <w:rFonts w:ascii="Wingdings" w:hAnsi="Wingdings" w:hint="default"/>
+      </w:rPr>
+    </w:lvl>
+    <w:lvl w:ilvl="3" w:tplc="FFFFFFFF" w:tentative="1">
+      <w:start w:val="1"/>
+      <w:numFmt w:val="bullet"/>
+      <w:lvlText w:val=""/>
+      <w:lvlJc w:val="left"/>
+      <w:pPr>
+        <w:ind w:left="3240" w:hanging="360"/>
+      </w:pPr>
+      <w:rPr>
+        <w:rFonts w:ascii="Symbol" w:hAnsi="Symbol" w:hint="default"/>
+      </w:rPr>
+    </w:lvl>
+    <w:lvl w:ilvl="4" w:tplc="FFFFFFFF" w:tentative="1">
+      <w:start w:val="1"/>
+      <w:numFmt w:val="bullet"/>
+      <w:lvlText w:val="o"/>
+      <w:lvlJc w:val="left"/>
+      <w:pPr>
+        <w:ind w:left="3960" w:hanging="360"/>
+      </w:pPr>
+      <w:rPr>
+        <w:rFonts w:ascii="Courier New" w:hAnsi="Courier New" w:cs="Courier New" w:hint="default"/>
+      </w:rPr>
+    </w:lvl>
+    <w:lvl w:ilvl="5" w:tplc="FFFFFFFF" w:tentative="1">
+      <w:start w:val="1"/>
+      <w:numFmt w:val="bullet"/>
+      <w:lvlText w:val=""/>
+      <w:lvlJc w:val="left"/>
+      <w:pPr>
+        <w:ind w:left="4680" w:hanging="360"/>
+      </w:pPr>
+      <w:rPr>
+        <w:rFonts w:ascii="Wingdings" w:hAnsi="Wingdings" w:hint="default"/>
+      </w:rPr>
+    </w:lvl>
+    <w:lvl w:ilvl="6" w:tplc="FFFFFFFF" w:tentative="1">
+      <w:start w:val="1"/>
+      <w:numFmt w:val="bullet"/>
+      <w:lvlText w:val=""/>
+      <w:lvlJc w:val="left"/>
+      <w:pPr>
+        <w:ind w:left="5400" w:hanging="360"/>
+      </w:pPr>
+      <w:rPr>
+        <w:rFonts w:ascii="Symbol" w:hAnsi="Symbol" w:hint="default"/>
+      </w:rPr>
+    </w:lvl>
+    <w:lvl w:ilvl="7" w:tplc="FFFFFFFF" w:tentative="1">
+      <w:start w:val="1"/>
+      <w:numFmt w:val="bullet"/>
+      <w:lvlText w:val="o"/>
+      <w:lvlJc w:val="left"/>
+      <w:pPr>
+        <w:ind w:left="6120" w:hanging="360"/>
+      </w:pPr>
+      <w:rPr>
+        <w:rFonts w:ascii="Courier New" w:hAnsi="Courier New" w:cs="Courier New" w:hint="default"/>
+      </w:rPr>
+    </w:lvl>
+    <w:lvl w:ilvl="8" w:tplc="FFFFFFFF" w:tentative="1">
+      <w:start w:val="1"/>
+      <w:numFmt w:val="bullet"/>
+      <w:lvlText w:val=""/>
+      <w:lvlJc w:val="left"/>
+      <w:pPr>
+        <w:ind w:left="6840" w:hanging="360"/>
+      </w:pPr>
+      <w:rPr>
+        <w:rFonts w:ascii="Wingdings" w:hAnsi="Wingdings" w:hint="default"/>
+      </w:rPr>
+    </w:lvl>
+  </w:abstractNum>
+  <w:num w:numId="1" w16cid:durableId="1343049314">
+    <w:abstractNumId w:val="4"/>
+  </w:num>
+  <w:num w:numId="2" w16cid:durableId="786317405">
+    <w:abstractNumId w:val="8"/>
+  </w:num>
+  <w:num w:numId="3" w16cid:durableId="216086895">
+    <w:abstractNumId w:val="1"/>
+  </w:num>
+  <w:num w:numId="4" w16cid:durableId="1712723383">
+    <w:abstractNumId w:val="7"/>
+  </w:num>
+  <w:num w:numId="5" w16cid:durableId="510224574">
+    <w:abstractNumId w:val="0"/>
+  </w:num>
+  <w:num w:numId="6" w16cid:durableId="736829805">
+    <w:abstractNumId w:val="9"/>
+  </w:num>
+  <w:num w:numId="7" w16cid:durableId="195512697">
+    <w:abstractNumId w:val="2"/>
+  </w:num>
+  <w:num w:numId="8" w16cid:durableId="1048603579">
+    <w:abstractNumId w:val="5"/>
+  </w:num>
+  <w:num w:numId="9" w16cid:durableId="1939167838">
+    <w:abstractNumId w:val="6"/>
+  </w:num>
+  <w:num w:numId="10" w16cid:durableId="724331911">
+    <w:abstractNumId w:val="3"/>
+  </w:num>
+</w:numbering>
 </file>
 
 <file path=word/styles.xml><?xml version="1.0" encoding="utf-8"?>
@@ -484,6 +1920,7 @@
   <w:style w:type="character" w:default="1" w:styleId="DefaultParagraphFont">
     <w:name w:val="Default Paragraph Font"/>
     <w:uiPriority w:val="1"/>
+    <w:semiHidden/>
     <w:unhideWhenUsed/>
   </w:style>
   <w:style w:type="table" w:default="1" w:styleId="TableNormal">
@@ -506,6 +1943,17 @@
     <w:uiPriority w:val="99"/>
     <w:semiHidden/>
     <w:unhideWhenUsed/>
+  </w:style>
+  <w:style w:type="paragraph" w:styleId="ListParagraph">
+    <w:name w:val="List Paragraph"/>
+    <w:basedOn w:val="Normal"/>
+    <w:uiPriority w:val="34"/>
+    <w:qFormat/>
+    <w:rsid w:val="00693FEB"/>
+    <w:pPr>
+      <w:ind w:left="720"/>
+      <w:contextualSpacing/>
+    </w:pPr>
   </w:style>
 </w:styles>
 </file>

</xml_diff>

<commit_message>
Hoan thanh co ban ly thuyet va bao cao tien do
</commit_message>
<xml_diff>
--- a/progress-report/Báo cáo tiến độ.docx
+++ b/progress-report/Báo cáo tiến độ.docx
@@ -1,6 +1,6 @@
 
 <file path=word/document.xml><?xml version="1.0" encoding="utf-8"?>
-<w:document xmlns:wpc="http://schemas.microsoft.com/office/word/2010/wordprocessingCanvas" xmlns:cx="http://schemas.microsoft.com/office/drawing/2014/chartex" xmlns:cx1="http://schemas.microsoft.com/office/drawing/2015/9/8/chartex" xmlns:cx2="http://schemas.microsoft.com/office/drawing/2015/10/21/chartex" xmlns:cx3="http://schemas.microsoft.com/office/drawing/2016/5/9/chartex" xmlns:cx4="http://schemas.microsoft.com/office/drawing/2016/5/10/chartex" xmlns:cx5="http://schemas.microsoft.com/office/drawing/2016/5/11/chartex" xmlns:cx6="http://schemas.microsoft.com/office/drawing/2016/5/12/chartex" xmlns:cx7="http://schemas.microsoft.com/office/drawing/2016/5/13/chartex" xmlns:cx8="http://schemas.microsoft.com/office/drawing/2016/5/14/chartex" xmlns:mc="http://schemas.openxmlformats.org/markup-compatibility/2006" xmlns:aink="http://schemas.microsoft.com/office/drawing/2016/ink" xmlns:am3d="http://schemas.microsoft.com/office/drawing/2017/model3d" xmlns:o="urn:schemas-microsoft-com:office:office" xmlns:oel="http://schemas.microsoft.com/office/2019/extlst" xmlns:r="http://schemas.openxmlformats.org/officeDocument/2006/relationships" xmlns:m="http://schemas.openxmlformats.org/officeDocument/2006/math" xmlns:v="urn:schemas-microsoft-com:vml" xmlns:wp14="http://schemas.microsoft.com/office/word/2010/wordprocessingDrawing" xmlns:wp="http://schemas.openxmlformats.org/drawingml/2006/wordprocessingDrawing" xmlns:w10="urn:schemas-microsoft-com:office:word" xmlns:w="http://schemas.openxmlformats.org/wordprocessingml/2006/main" xmlns:w14="http://schemas.microsoft.com/office/word/2010/wordml" xmlns:w15="http://schemas.microsoft.com/office/word/2012/wordml" xmlns:w16cex="http://schemas.microsoft.com/office/word/2018/wordml/cex" xmlns:w16cid="http://schemas.microsoft.com/office/word/2016/wordml/cid" xmlns:w16="http://schemas.microsoft.com/office/word/2018/wordml" xmlns:w16du="http://schemas.microsoft.com/office/word/2023/wordml/word16du" xmlns:w16sdtdh="http://schemas.microsoft.com/office/word/2020/wordml/sdtdatahash" xmlns:w16se="http://schemas.microsoft.com/office/word/2015/wordml/symex" xmlns:wpg="http://schemas.microsoft.com/office/word/2010/wordprocessingGroup" xmlns:wpi="http://schemas.microsoft.com/office/word/2010/wordprocessingInk" xmlns:wne="http://schemas.microsoft.com/office/word/2006/wordml" xmlns:wps="http://schemas.microsoft.com/office/word/2010/wordprocessingShape" mc:Ignorable="w14 w15 w16se w16cid w16 w16cex w16sdtdh w16du wp14">
+<w:document xmlns:wpc="http://schemas.microsoft.com/office/word/2010/wordprocessingCanvas" xmlns:cx="http://schemas.microsoft.com/office/drawing/2014/chartex" xmlns:cx1="http://schemas.microsoft.com/office/drawing/2015/9/8/chartex" xmlns:cx2="http://schemas.microsoft.com/office/drawing/2015/10/21/chartex" xmlns:cx3="http://schemas.microsoft.com/office/drawing/2016/5/9/chartex" xmlns:cx4="http://schemas.microsoft.com/office/drawing/2016/5/10/chartex" xmlns:cx5="http://schemas.microsoft.com/office/drawing/2016/5/11/chartex" xmlns:cx6="http://schemas.microsoft.com/office/drawing/2016/5/12/chartex" xmlns:cx7="http://schemas.microsoft.com/office/drawing/2016/5/13/chartex" xmlns:cx8="http://schemas.microsoft.com/office/drawing/2016/5/14/chartex" xmlns:mc="http://schemas.openxmlformats.org/markup-compatibility/2006" xmlns:aink="http://schemas.microsoft.com/office/drawing/2016/ink" xmlns:am3d="http://schemas.microsoft.com/office/drawing/2017/model3d" xmlns:o="urn:schemas-microsoft-com:office:office" xmlns:oel="http://schemas.microsoft.com/office/2019/extlst" xmlns:r="http://schemas.openxmlformats.org/officeDocument/2006/relationships" xmlns:m="http://schemas.openxmlformats.org/officeDocument/2006/math" xmlns:v="urn:schemas-microsoft-com:vml" xmlns:wp14="http://schemas.microsoft.com/office/word/2010/wordprocessingDrawing" xmlns:wp="http://schemas.openxmlformats.org/drawingml/2006/wordprocessingDrawing" xmlns:w10="urn:schemas-microsoft-com:office:word" xmlns:w="http://schemas.openxmlformats.org/wordprocessingml/2006/main" xmlns:w14="http://schemas.microsoft.com/office/word/2010/wordml" xmlns:w15="http://schemas.microsoft.com/office/word/2012/wordml" xmlns:w16cex="http://schemas.microsoft.com/office/word/2018/wordml/cex" xmlns:w16cid="http://schemas.microsoft.com/office/word/2016/wordml/cid" xmlns:w16="http://schemas.microsoft.com/office/word/2018/wordml" xmlns:w16sdtdh="http://schemas.microsoft.com/office/word/2020/wordml/sdtdatahash" xmlns:w16se="http://schemas.microsoft.com/office/word/2015/wordml/symex" xmlns:wpg="http://schemas.microsoft.com/office/word/2010/wordprocessingGroup" xmlns:wpi="http://schemas.microsoft.com/office/word/2010/wordprocessingInk" xmlns:wne="http://schemas.microsoft.com/office/word/2006/wordml" xmlns:wps="http://schemas.microsoft.com/office/word/2010/wordprocessingShape" mc:Ignorable="w14 w15 w16se w16cid w16 w16cex w16sdtdh wp14">
   <w:body>
     <w:p>
       <w:pPr>
@@ -327,13 +327,7 @@
       </w:pPr>
       <w:r>
         <w:lastRenderedPageBreak/>
-        <w:t>1</w:t>
-      </w:r>
-      <w:r>
-        <w:t>1</w:t>
-      </w:r>
-      <w:r>
-        <w:t>/11</w:t>
+        <w:t>11/11</w:t>
       </w:r>
     </w:p>
     <w:p>
@@ -369,16 +363,7 @@
         </w:numPr>
       </w:pPr>
       <w:r>
-        <w:t>Chương 2. Nghiên cứu lý thuyết (</w:t>
-      </w:r>
-      <w:r>
-        <w:t>Nội</w:t>
-      </w:r>
-      <w:r>
-        <w:t xml:space="preserve"> dung </w:t>
-      </w:r>
-      <w:r>
-        <w:t>O</w:t>
+        <w:t>Chương 2. Nghiên cứu lý thuyết (Nội dung O</w:t>
       </w:r>
       <w:r>
         <w:t>O</w:t>
@@ -421,6 +406,63 @@
       </w:pPr>
       <w:r>
         <w:t>Chương 2. Nghiên cứu lý thuyết (Các nội dung Console application, Visual Studio)</w:t>
+      </w:r>
+    </w:p>
+    <w:p>
+      <w:pPr>
+        <w:pStyle w:val="ListParagraph"/>
+        <w:numPr>
+          <w:ilvl w:val="0"/>
+          <w:numId w:val="3"/>
+        </w:numPr>
+      </w:pPr>
+      <w:r>
+        <w:t>15/11</w:t>
+      </w:r>
+    </w:p>
+    <w:p>
+      <w:pPr>
+        <w:pStyle w:val="ListParagraph"/>
+        <w:numPr>
+          <w:ilvl w:val="0"/>
+          <w:numId w:val="10"/>
+        </w:numPr>
+      </w:pPr>
+      <w:r>
+        <w:t>Đã thực hiện</w:t>
+      </w:r>
+    </w:p>
+    <w:p>
+      <w:pPr>
+        <w:pStyle w:val="ListParagraph"/>
+        <w:numPr>
+          <w:ilvl w:val="0"/>
+          <w:numId w:val="11"/>
+        </w:numPr>
+      </w:pPr>
+      <w:r>
+        <w:t>Viết bổ sung các nội dung thuộc các phần từ mở đầu, tổng quan</w:t>
+      </w:r>
+      <w:r>
+        <w:t>,</w:t>
+      </w:r>
+      <w:r>
+        <w:t xml:space="preserve"> nghiên cứu lý thuyết.</w:t>
+      </w:r>
+    </w:p>
+    <w:p>
+      <w:pPr>
+        <w:pStyle w:val="ListParagraph"/>
+        <w:numPr>
+          <w:ilvl w:val="0"/>
+          <w:numId w:val="12"/>
+        </w:numPr>
+      </w:pPr>
+      <w:r>
+        <w:t>Hoàn thành cơ bản công việc thứ nhất (Nghiên cứu lý thuyết)</w:t>
+      </w:r>
+      <w:r>
+        <w:t>.</w:t>
       </w:r>
     </w:p>
     <w:p>
@@ -443,7 +485,33 @@
 </file>
 
 <file path=word/numbering.xml><?xml version="1.0" encoding="utf-8"?>
-<w:numbering xmlns:wpc="http://schemas.microsoft.com/office/word/2010/wordprocessingCanvas" xmlns:cx="http://schemas.microsoft.com/office/drawing/2014/chartex" xmlns:cx1="http://schemas.microsoft.com/office/drawing/2015/9/8/chartex" xmlns:cx2="http://schemas.microsoft.com/office/drawing/2015/10/21/chartex" xmlns:cx3="http://schemas.microsoft.com/office/drawing/2016/5/9/chartex" xmlns:cx4="http://schemas.microsoft.com/office/drawing/2016/5/10/chartex" xmlns:cx5="http://schemas.microsoft.com/office/drawing/2016/5/11/chartex" xmlns:cx6="http://schemas.microsoft.com/office/drawing/2016/5/12/chartex" xmlns:cx7="http://schemas.microsoft.com/office/drawing/2016/5/13/chartex" xmlns:cx8="http://schemas.microsoft.com/office/drawing/2016/5/14/chartex" xmlns:mc="http://schemas.openxmlformats.org/markup-compatibility/2006" xmlns:aink="http://schemas.microsoft.com/office/drawing/2016/ink" xmlns:am3d="http://schemas.microsoft.com/office/drawing/2017/model3d" xmlns:o="urn:schemas-microsoft-com:office:office" xmlns:oel="http://schemas.microsoft.com/office/2019/extlst" xmlns:r="http://schemas.openxmlformats.org/officeDocument/2006/relationships" xmlns:m="http://schemas.openxmlformats.org/officeDocument/2006/math" xmlns:v="urn:schemas-microsoft-com:vml" xmlns:wp14="http://schemas.microsoft.com/office/word/2010/wordprocessingDrawing" xmlns:wp="http://schemas.openxmlformats.org/drawingml/2006/wordprocessingDrawing" xmlns:w10="urn:schemas-microsoft-com:office:word" xmlns:w="http://schemas.openxmlformats.org/wordprocessingml/2006/main" xmlns:w14="http://schemas.microsoft.com/office/word/2010/wordml" xmlns:w15="http://schemas.microsoft.com/office/word/2012/wordml" xmlns:w16cex="http://schemas.microsoft.com/office/word/2018/wordml/cex" xmlns:w16cid="http://schemas.microsoft.com/office/word/2016/wordml/cid" xmlns:w16="http://schemas.microsoft.com/office/word/2018/wordml" xmlns:w16du="http://schemas.microsoft.com/office/word/2023/wordml/word16du" xmlns:w16sdtdh="http://schemas.microsoft.com/office/word/2020/wordml/sdtdatahash" xmlns:w16se="http://schemas.microsoft.com/office/word/2015/wordml/symex" xmlns:wpg="http://schemas.microsoft.com/office/word/2010/wordprocessingGroup" xmlns:wpi="http://schemas.microsoft.com/office/word/2010/wordprocessingInk" xmlns:wne="http://schemas.microsoft.com/office/word/2006/wordml" xmlns:wps="http://schemas.microsoft.com/office/word/2010/wordprocessingShape" mc:Ignorable="w14 w15 w16se w16cid w16 w16cex w16sdtdh w16du wp14">
+<w:numbering xmlns:wpc="http://schemas.microsoft.com/office/word/2010/wordprocessingCanvas" xmlns:cx="http://schemas.microsoft.com/office/drawing/2014/chartex" xmlns:cx1="http://schemas.microsoft.com/office/drawing/2015/9/8/chartex" xmlns:cx2="http://schemas.microsoft.com/office/drawing/2015/10/21/chartex" xmlns:cx3="http://schemas.microsoft.com/office/drawing/2016/5/9/chartex" xmlns:cx4="http://schemas.microsoft.com/office/drawing/2016/5/10/chartex" xmlns:cx5="http://schemas.microsoft.com/office/drawing/2016/5/11/chartex" xmlns:cx6="http://schemas.microsoft.com/office/drawing/2016/5/12/chartex" xmlns:cx7="http://schemas.microsoft.com/office/drawing/2016/5/13/chartex" xmlns:cx8="http://schemas.microsoft.com/office/drawing/2016/5/14/chartex" xmlns:mc="http://schemas.openxmlformats.org/markup-compatibility/2006" xmlns:aink="http://schemas.microsoft.com/office/drawing/2016/ink" xmlns:am3d="http://schemas.microsoft.com/office/drawing/2017/model3d" xmlns:o="urn:schemas-microsoft-com:office:office" xmlns:oel="http://schemas.microsoft.com/office/2019/extlst" xmlns:r="http://schemas.openxmlformats.org/officeDocument/2006/relationships" xmlns:m="http://schemas.openxmlformats.org/officeDocument/2006/math" xmlns:v="urn:schemas-microsoft-com:vml" xmlns:wp14="http://schemas.microsoft.com/office/word/2010/wordprocessingDrawing" xmlns:wp="http://schemas.openxmlformats.org/drawingml/2006/wordprocessingDrawing" xmlns:w10="urn:schemas-microsoft-com:office:word" xmlns:w="http://schemas.openxmlformats.org/wordprocessingml/2006/main" xmlns:w14="http://schemas.microsoft.com/office/word/2010/wordml" xmlns:w15="http://schemas.microsoft.com/office/word/2012/wordml" xmlns:w16cex="http://schemas.microsoft.com/office/word/2018/wordml/cex" xmlns:w16cid="http://schemas.microsoft.com/office/word/2016/wordml/cid" xmlns:w16="http://schemas.microsoft.com/office/word/2018/wordml" xmlns:w16sdtdh="http://schemas.microsoft.com/office/word/2020/wordml/sdtdatahash" xmlns:w16se="http://schemas.microsoft.com/office/word/2015/wordml/symex" xmlns:wpg="http://schemas.microsoft.com/office/word/2010/wordprocessingGroup" xmlns:wpi="http://schemas.microsoft.com/office/word/2010/wordprocessingInk" xmlns:wne="http://schemas.microsoft.com/office/word/2006/wordml" xmlns:wps="http://schemas.microsoft.com/office/word/2010/wordprocessingShape" mc:Ignorable="w14 w15 w16se w16cid w16 w16cex w16sdtdh wp14">
+  <w:numPicBullet w:numPicBulletId="0">
+    <w:pict>
+      <v:shapetype id="_x0000_t75" coordsize="21600,21600" o:spt="75" o:preferrelative="t" path="m@4@5l@4@11@9@11@9@5xe" filled="f" stroked="f">
+        <v:stroke joinstyle="miter"/>
+        <v:formulas>
+          <v:f eqn="if lineDrawn pixelLineWidth 0"/>
+          <v:f eqn="sum @0 1 0"/>
+          <v:f eqn="sum 0 0 @1"/>
+          <v:f eqn="prod @2 1 2"/>
+          <v:f eqn="prod @3 21600 pixelWidth"/>
+          <v:f eqn="prod @3 21600 pixelHeight"/>
+          <v:f eqn="sum @0 0 1"/>
+          <v:f eqn="prod @6 1 2"/>
+          <v:f eqn="prod @7 21600 pixelWidth"/>
+          <v:f eqn="sum @8 21600 0"/>
+          <v:f eqn="prod @7 21600 pixelHeight"/>
+          <v:f eqn="sum @10 21600 0"/>
+        </v:formulas>
+        <v:path o:extrusionok="f" gradientshapeok="t" o:connecttype="rect"/>
+        <o:lock v:ext="edit" aspectratio="t"/>
+      </v:shapetype>
+      <v:shape id="_x0000_i1031" type="#_x0000_t75" style="width:11.5pt;height:11.5pt" o:bullet="t">
+        <v:imagedata r:id="rId1" o:title="mso7F44"/>
+      </v:shape>
+    </w:pict>
+  </w:numPicBullet>
   <w:abstractNum w:abstractNumId="0" w15:restartNumberingAfterBreak="0">
     <w:nsid w:val="081E22AA"/>
     <w:multiLevelType w:val="hybridMultilevel"/>
@@ -559,7 +627,7 @@
   <w:abstractNum w:abstractNumId="1" w15:restartNumberingAfterBreak="0">
     <w:nsid w:val="188F4CCD"/>
     <w:multiLevelType w:val="hybridMultilevel"/>
-    <w:tmpl w:val="2076A460"/>
+    <w:tmpl w:val="29F2839E"/>
     <w:lvl w:ilvl="0" w:tplc="042A0009">
       <w:start w:val="1"/>
       <w:numFmt w:val="bullet"/>
@@ -670,6 +738,120 @@
     </w:lvl>
   </w:abstractNum>
   <w:abstractNum w:abstractNumId="2" w15:restartNumberingAfterBreak="0">
+    <w:nsid w:val="32575E1F"/>
+    <w:multiLevelType w:val="hybridMultilevel"/>
+    <w:tmpl w:val="1D0E2BA8"/>
+    <w:lvl w:ilvl="0" w:tplc="042A0007">
+      <w:start w:val="1"/>
+      <w:numFmt w:val="bullet"/>
+      <w:lvlText w:val=""/>
+      <w:lvlPicBulletId w:val="0"/>
+      <w:lvlJc w:val="left"/>
+      <w:pPr>
+        <w:ind w:left="360" w:hanging="360"/>
+      </w:pPr>
+      <w:rPr>
+        <w:rFonts w:ascii="Symbol" w:hAnsi="Symbol" w:hint="default"/>
+      </w:rPr>
+    </w:lvl>
+    <w:lvl w:ilvl="1" w:tplc="042A0003" w:tentative="1">
+      <w:start w:val="1"/>
+      <w:numFmt w:val="bullet"/>
+      <w:lvlText w:val="o"/>
+      <w:lvlJc w:val="left"/>
+      <w:pPr>
+        <w:ind w:left="1080" w:hanging="360"/>
+      </w:pPr>
+      <w:rPr>
+        <w:rFonts w:ascii="Courier New" w:hAnsi="Courier New" w:cs="Courier New" w:hint="default"/>
+      </w:rPr>
+    </w:lvl>
+    <w:lvl w:ilvl="2" w:tplc="042A0005" w:tentative="1">
+      <w:start w:val="1"/>
+      <w:numFmt w:val="bullet"/>
+      <w:lvlText w:val=""/>
+      <w:lvlJc w:val="left"/>
+      <w:pPr>
+        <w:ind w:left="1800" w:hanging="360"/>
+      </w:pPr>
+      <w:rPr>
+        <w:rFonts w:ascii="Wingdings" w:hAnsi="Wingdings" w:hint="default"/>
+      </w:rPr>
+    </w:lvl>
+    <w:lvl w:ilvl="3" w:tplc="042A0001" w:tentative="1">
+      <w:start w:val="1"/>
+      <w:numFmt w:val="bullet"/>
+      <w:lvlText w:val=""/>
+      <w:lvlJc w:val="left"/>
+      <w:pPr>
+        <w:ind w:left="2520" w:hanging="360"/>
+      </w:pPr>
+      <w:rPr>
+        <w:rFonts w:ascii="Symbol" w:hAnsi="Symbol" w:hint="default"/>
+      </w:rPr>
+    </w:lvl>
+    <w:lvl w:ilvl="4" w:tplc="042A0003" w:tentative="1">
+      <w:start w:val="1"/>
+      <w:numFmt w:val="bullet"/>
+      <w:lvlText w:val="o"/>
+      <w:lvlJc w:val="left"/>
+      <w:pPr>
+        <w:ind w:left="3240" w:hanging="360"/>
+      </w:pPr>
+      <w:rPr>
+        <w:rFonts w:ascii="Courier New" w:hAnsi="Courier New" w:cs="Courier New" w:hint="default"/>
+      </w:rPr>
+    </w:lvl>
+    <w:lvl w:ilvl="5" w:tplc="042A0005" w:tentative="1">
+      <w:start w:val="1"/>
+      <w:numFmt w:val="bullet"/>
+      <w:lvlText w:val=""/>
+      <w:lvlJc w:val="left"/>
+      <w:pPr>
+        <w:ind w:left="3960" w:hanging="360"/>
+      </w:pPr>
+      <w:rPr>
+        <w:rFonts w:ascii="Wingdings" w:hAnsi="Wingdings" w:hint="default"/>
+      </w:rPr>
+    </w:lvl>
+    <w:lvl w:ilvl="6" w:tplc="042A0001" w:tentative="1">
+      <w:start w:val="1"/>
+      <w:numFmt w:val="bullet"/>
+      <w:lvlText w:val=""/>
+      <w:lvlJc w:val="left"/>
+      <w:pPr>
+        <w:ind w:left="4680" w:hanging="360"/>
+      </w:pPr>
+      <w:rPr>
+        <w:rFonts w:ascii="Symbol" w:hAnsi="Symbol" w:hint="default"/>
+      </w:rPr>
+    </w:lvl>
+    <w:lvl w:ilvl="7" w:tplc="042A0003" w:tentative="1">
+      <w:start w:val="1"/>
+      <w:numFmt w:val="bullet"/>
+      <w:lvlText w:val="o"/>
+      <w:lvlJc w:val="left"/>
+      <w:pPr>
+        <w:ind w:left="5400" w:hanging="360"/>
+      </w:pPr>
+      <w:rPr>
+        <w:rFonts w:ascii="Courier New" w:hAnsi="Courier New" w:cs="Courier New" w:hint="default"/>
+      </w:rPr>
+    </w:lvl>
+    <w:lvl w:ilvl="8" w:tplc="042A0005" w:tentative="1">
+      <w:start w:val="1"/>
+      <w:numFmt w:val="bullet"/>
+      <w:lvlText w:val=""/>
+      <w:lvlJc w:val="left"/>
+      <w:pPr>
+        <w:ind w:left="6120" w:hanging="360"/>
+      </w:pPr>
+      <w:rPr>
+        <w:rFonts w:ascii="Wingdings" w:hAnsi="Wingdings" w:hint="default"/>
+      </w:rPr>
+    </w:lvl>
+  </w:abstractNum>
+  <w:abstractNum w:abstractNumId="3" w15:restartNumberingAfterBreak="0">
     <w:nsid w:val="33CA1179"/>
     <w:multiLevelType w:val="hybridMultilevel"/>
     <w:tmpl w:val="D326FA30"/>
@@ -781,10 +963,10 @@
       </w:rPr>
     </w:lvl>
   </w:abstractNum>
-  <w:abstractNum w:abstractNumId="3" w15:restartNumberingAfterBreak="0">
+  <w:abstractNum w:abstractNumId="4" w15:restartNumberingAfterBreak="0">
     <w:nsid w:val="378F2ED7"/>
     <w:multiLevelType w:val="hybridMultilevel"/>
-    <w:tmpl w:val="37145198"/>
+    <w:tmpl w:val="2506D1A2"/>
     <w:lvl w:ilvl="0" w:tplc="042A0001">
       <w:start w:val="1"/>
       <w:numFmt w:val="bullet"/>
@@ -894,7 +1076,7 @@
       </w:rPr>
     </w:lvl>
   </w:abstractNum>
-  <w:abstractNum w:abstractNumId="4" w15:restartNumberingAfterBreak="0">
+  <w:abstractNum w:abstractNumId="5" w15:restartNumberingAfterBreak="0">
     <w:nsid w:val="3A575068"/>
     <w:multiLevelType w:val="hybridMultilevel"/>
     <w:tmpl w:val="98265080"/>
@@ -1006,7 +1188,120 @@
       </w:rPr>
     </w:lvl>
   </w:abstractNum>
-  <w:abstractNum w:abstractNumId="5" w15:restartNumberingAfterBreak="0">
+  <w:abstractNum w:abstractNumId="6" w15:restartNumberingAfterBreak="0">
+    <w:nsid w:val="41255F85"/>
+    <w:multiLevelType w:val="hybridMultilevel"/>
+    <w:tmpl w:val="73D67258"/>
+    <w:lvl w:ilvl="0" w:tplc="AE4E8FBA">
+      <w:start w:val="2"/>
+      <w:numFmt w:val="bullet"/>
+      <w:lvlText w:val="-"/>
+      <w:lvlJc w:val="left"/>
+      <w:pPr>
+        <w:ind w:left="1080" w:hanging="360"/>
+      </w:pPr>
+      <w:rPr>
+        <w:rFonts w:ascii="Times New Roman" w:eastAsia="Arial" w:hAnsi="Times New Roman" w:cs="Times New Roman" w:hint="default"/>
+      </w:rPr>
+    </w:lvl>
+    <w:lvl w:ilvl="1" w:tplc="042A0003" w:tentative="1">
+      <w:start w:val="1"/>
+      <w:numFmt w:val="bullet"/>
+      <w:lvlText w:val="o"/>
+      <w:lvlJc w:val="left"/>
+      <w:pPr>
+        <w:ind w:left="1800" w:hanging="360"/>
+      </w:pPr>
+      <w:rPr>
+        <w:rFonts w:ascii="Courier New" w:hAnsi="Courier New" w:cs="Courier New" w:hint="default"/>
+      </w:rPr>
+    </w:lvl>
+    <w:lvl w:ilvl="2" w:tplc="042A0005" w:tentative="1">
+      <w:start w:val="1"/>
+      <w:numFmt w:val="bullet"/>
+      <w:lvlText w:val=""/>
+      <w:lvlJc w:val="left"/>
+      <w:pPr>
+        <w:ind w:left="2520" w:hanging="360"/>
+      </w:pPr>
+      <w:rPr>
+        <w:rFonts w:ascii="Wingdings" w:hAnsi="Wingdings" w:hint="default"/>
+      </w:rPr>
+    </w:lvl>
+    <w:lvl w:ilvl="3" w:tplc="042A0001" w:tentative="1">
+      <w:start w:val="1"/>
+      <w:numFmt w:val="bullet"/>
+      <w:lvlText w:val=""/>
+      <w:lvlJc w:val="left"/>
+      <w:pPr>
+        <w:ind w:left="3240" w:hanging="360"/>
+      </w:pPr>
+      <w:rPr>
+        <w:rFonts w:ascii="Symbol" w:hAnsi="Symbol" w:hint="default"/>
+      </w:rPr>
+    </w:lvl>
+    <w:lvl w:ilvl="4" w:tplc="042A0003" w:tentative="1">
+      <w:start w:val="1"/>
+      <w:numFmt w:val="bullet"/>
+      <w:lvlText w:val="o"/>
+      <w:lvlJc w:val="left"/>
+      <w:pPr>
+        <w:ind w:left="3960" w:hanging="360"/>
+      </w:pPr>
+      <w:rPr>
+        <w:rFonts w:ascii="Courier New" w:hAnsi="Courier New" w:cs="Courier New" w:hint="default"/>
+      </w:rPr>
+    </w:lvl>
+    <w:lvl w:ilvl="5" w:tplc="042A0005" w:tentative="1">
+      <w:start w:val="1"/>
+      <w:numFmt w:val="bullet"/>
+      <w:lvlText w:val=""/>
+      <w:lvlJc w:val="left"/>
+      <w:pPr>
+        <w:ind w:left="4680" w:hanging="360"/>
+      </w:pPr>
+      <w:rPr>
+        <w:rFonts w:ascii="Wingdings" w:hAnsi="Wingdings" w:hint="default"/>
+      </w:rPr>
+    </w:lvl>
+    <w:lvl w:ilvl="6" w:tplc="042A0001" w:tentative="1">
+      <w:start w:val="1"/>
+      <w:numFmt w:val="bullet"/>
+      <w:lvlText w:val=""/>
+      <w:lvlJc w:val="left"/>
+      <w:pPr>
+        <w:ind w:left="5400" w:hanging="360"/>
+      </w:pPr>
+      <w:rPr>
+        <w:rFonts w:ascii="Symbol" w:hAnsi="Symbol" w:hint="default"/>
+      </w:rPr>
+    </w:lvl>
+    <w:lvl w:ilvl="7" w:tplc="042A0003" w:tentative="1">
+      <w:start w:val="1"/>
+      <w:numFmt w:val="bullet"/>
+      <w:lvlText w:val="o"/>
+      <w:lvlJc w:val="left"/>
+      <w:pPr>
+        <w:ind w:left="6120" w:hanging="360"/>
+      </w:pPr>
+      <w:rPr>
+        <w:rFonts w:ascii="Courier New" w:hAnsi="Courier New" w:cs="Courier New" w:hint="default"/>
+      </w:rPr>
+    </w:lvl>
+    <w:lvl w:ilvl="8" w:tplc="042A0005" w:tentative="1">
+      <w:start w:val="1"/>
+      <w:numFmt w:val="bullet"/>
+      <w:lvlText w:val=""/>
+      <w:lvlJc w:val="left"/>
+      <w:pPr>
+        <w:ind w:left="6840" w:hanging="360"/>
+      </w:pPr>
+      <w:rPr>
+        <w:rFonts w:ascii="Wingdings" w:hAnsi="Wingdings" w:hint="default"/>
+      </w:rPr>
+    </w:lvl>
+  </w:abstractNum>
+  <w:abstractNum w:abstractNumId="7" w15:restartNumberingAfterBreak="0">
     <w:nsid w:val="53536C97"/>
     <w:multiLevelType w:val="hybridMultilevel"/>
     <w:tmpl w:val="758ABC84"/>
@@ -1118,7 +1413,7 @@
       </w:rPr>
     </w:lvl>
   </w:abstractNum>
-  <w:abstractNum w:abstractNumId="6" w15:restartNumberingAfterBreak="0">
+  <w:abstractNum w:abstractNumId="8" w15:restartNumberingAfterBreak="0">
     <w:nsid w:val="56D73034"/>
     <w:multiLevelType w:val="hybridMultilevel"/>
     <w:tmpl w:val="1D42D600"/>
@@ -1230,7 +1525,7 @@
       </w:rPr>
     </w:lvl>
   </w:abstractNum>
-  <w:abstractNum w:abstractNumId="7" w15:restartNumberingAfterBreak="0">
+  <w:abstractNum w:abstractNumId="9" w15:restartNumberingAfterBreak="0">
     <w:nsid w:val="631F7A30"/>
     <w:multiLevelType w:val="hybridMultilevel"/>
     <w:tmpl w:val="7772AEC0"/>
@@ -1343,7 +1638,7 @@
       </w:rPr>
     </w:lvl>
   </w:abstractNum>
-  <w:abstractNum w:abstractNumId="8" w15:restartNumberingAfterBreak="0">
+  <w:abstractNum w:abstractNumId="10" w15:restartNumberingAfterBreak="0">
     <w:nsid w:val="77B819B6"/>
     <w:multiLevelType w:val="hybridMultilevel"/>
     <w:tmpl w:val="E342EBB6"/>
@@ -1456,7 +1751,7 @@
       </w:rPr>
     </w:lvl>
   </w:abstractNum>
-  <w:abstractNum w:abstractNumId="9" w15:restartNumberingAfterBreak="0">
+  <w:abstractNum w:abstractNumId="11" w15:restartNumberingAfterBreak="0">
     <w:nsid w:val="7F194329"/>
     <w:multiLevelType w:val="hybridMultilevel"/>
     <w:tmpl w:val="081EC14A"/>
@@ -1570,40 +1865,46 @@
     </w:lvl>
   </w:abstractNum>
   <w:num w:numId="1" w16cid:durableId="1343049314">
-    <w:abstractNumId w:val="4"/>
+    <w:abstractNumId w:val="5"/>
   </w:num>
   <w:num w:numId="2" w16cid:durableId="786317405">
-    <w:abstractNumId w:val="8"/>
+    <w:abstractNumId w:val="10"/>
   </w:num>
   <w:num w:numId="3" w16cid:durableId="216086895">
     <w:abstractNumId w:val="1"/>
   </w:num>
   <w:num w:numId="4" w16cid:durableId="1712723383">
-    <w:abstractNumId w:val="7"/>
+    <w:abstractNumId w:val="9"/>
   </w:num>
   <w:num w:numId="5" w16cid:durableId="510224574">
     <w:abstractNumId w:val="0"/>
   </w:num>
   <w:num w:numId="6" w16cid:durableId="736829805">
-    <w:abstractNumId w:val="9"/>
+    <w:abstractNumId w:val="11"/>
   </w:num>
   <w:num w:numId="7" w16cid:durableId="195512697">
-    <w:abstractNumId w:val="2"/>
+    <w:abstractNumId w:val="3"/>
   </w:num>
   <w:num w:numId="8" w16cid:durableId="1048603579">
-    <w:abstractNumId w:val="5"/>
+    <w:abstractNumId w:val="7"/>
   </w:num>
   <w:num w:numId="9" w16cid:durableId="1939167838">
+    <w:abstractNumId w:val="8"/>
+  </w:num>
+  <w:num w:numId="10" w16cid:durableId="724331911">
+    <w:abstractNumId w:val="4"/>
+  </w:num>
+  <w:num w:numId="11" w16cid:durableId="202985508">
     <w:abstractNumId w:val="6"/>
   </w:num>
-  <w:num w:numId="10" w16cid:durableId="724331911">
-    <w:abstractNumId w:val="3"/>
+  <w:num w:numId="12" w16cid:durableId="1463234924">
+    <w:abstractNumId w:val="2"/>
   </w:num>
 </w:numbering>
 </file>
 
 <file path=word/styles.xml><?xml version="1.0" encoding="utf-8"?>
-<w:styles xmlns:mc="http://schemas.openxmlformats.org/markup-compatibility/2006" xmlns:r="http://schemas.openxmlformats.org/officeDocument/2006/relationships" xmlns:w="http://schemas.openxmlformats.org/wordprocessingml/2006/main" xmlns:w14="http://schemas.microsoft.com/office/word/2010/wordml" xmlns:w15="http://schemas.microsoft.com/office/word/2012/wordml" xmlns:w16cex="http://schemas.microsoft.com/office/word/2018/wordml/cex" xmlns:w16cid="http://schemas.microsoft.com/office/word/2016/wordml/cid" xmlns:w16="http://schemas.microsoft.com/office/word/2018/wordml" xmlns:w16du="http://schemas.microsoft.com/office/word/2023/wordml/word16du" xmlns:w16sdtdh="http://schemas.microsoft.com/office/word/2020/wordml/sdtdatahash" xmlns:w16se="http://schemas.microsoft.com/office/word/2015/wordml/symex" mc:Ignorable="w14 w15 w16se w16cid w16 w16cex w16sdtdh w16du">
+<w:styles xmlns:mc="http://schemas.openxmlformats.org/markup-compatibility/2006" xmlns:r="http://schemas.openxmlformats.org/officeDocument/2006/relationships" xmlns:w="http://schemas.openxmlformats.org/wordprocessingml/2006/main" xmlns:w14="http://schemas.microsoft.com/office/word/2010/wordml" xmlns:w15="http://schemas.microsoft.com/office/word/2012/wordml" xmlns:w16cex="http://schemas.microsoft.com/office/word/2018/wordml/cex" xmlns:w16cid="http://schemas.microsoft.com/office/word/2016/wordml/cid" xmlns:w16="http://schemas.microsoft.com/office/word/2018/wordml" xmlns:w16sdtdh="http://schemas.microsoft.com/office/word/2020/wordml/sdtdatahash" xmlns:w16se="http://schemas.microsoft.com/office/word/2015/wordml/symex" mc:Ignorable="w14 w15 w16se w16cid w16 w16cex w16sdtdh">
   <w:docDefaults>
     <w:rPrDefault>
       <w:rPr>

</xml_diff>

<commit_message>
Hoan thanh mo hinh và bao cao tien do
</commit_message>
<xml_diff>
--- a/progress-report/Báo cáo tiến độ.docx
+++ b/progress-report/Báo cáo tiến độ.docx
@@ -1,6 +1,6 @@
 
 <file path=word/document.xml><?xml version="1.0" encoding="utf-8"?>
-<w:document xmlns:wpc="http://schemas.microsoft.com/office/word/2010/wordprocessingCanvas" xmlns:cx="http://schemas.microsoft.com/office/drawing/2014/chartex" xmlns:cx1="http://schemas.microsoft.com/office/drawing/2015/9/8/chartex" xmlns:cx2="http://schemas.microsoft.com/office/drawing/2015/10/21/chartex" xmlns:cx3="http://schemas.microsoft.com/office/drawing/2016/5/9/chartex" xmlns:cx4="http://schemas.microsoft.com/office/drawing/2016/5/10/chartex" xmlns:cx5="http://schemas.microsoft.com/office/drawing/2016/5/11/chartex" xmlns:cx6="http://schemas.microsoft.com/office/drawing/2016/5/12/chartex" xmlns:cx7="http://schemas.microsoft.com/office/drawing/2016/5/13/chartex" xmlns:cx8="http://schemas.microsoft.com/office/drawing/2016/5/14/chartex" xmlns:mc="http://schemas.openxmlformats.org/markup-compatibility/2006" xmlns:aink="http://schemas.microsoft.com/office/drawing/2016/ink" xmlns:am3d="http://schemas.microsoft.com/office/drawing/2017/model3d" xmlns:o="urn:schemas-microsoft-com:office:office" xmlns:oel="http://schemas.microsoft.com/office/2019/extlst" xmlns:r="http://schemas.openxmlformats.org/officeDocument/2006/relationships" xmlns:m="http://schemas.openxmlformats.org/officeDocument/2006/math" xmlns:v="urn:schemas-microsoft-com:vml" xmlns:wp14="http://schemas.microsoft.com/office/word/2010/wordprocessingDrawing" xmlns:wp="http://schemas.openxmlformats.org/drawingml/2006/wordprocessingDrawing" xmlns:w10="urn:schemas-microsoft-com:office:word" xmlns:w="http://schemas.openxmlformats.org/wordprocessingml/2006/main" xmlns:w14="http://schemas.microsoft.com/office/word/2010/wordml" xmlns:w15="http://schemas.microsoft.com/office/word/2012/wordml" xmlns:w16cex="http://schemas.microsoft.com/office/word/2018/wordml/cex" xmlns:w16cid="http://schemas.microsoft.com/office/word/2016/wordml/cid" xmlns:w16="http://schemas.microsoft.com/office/word/2018/wordml" xmlns:w16sdtdh="http://schemas.microsoft.com/office/word/2020/wordml/sdtdatahash" xmlns:w16se="http://schemas.microsoft.com/office/word/2015/wordml/symex" xmlns:wpg="http://schemas.microsoft.com/office/word/2010/wordprocessingGroup" xmlns:wpi="http://schemas.microsoft.com/office/word/2010/wordprocessingInk" xmlns:wne="http://schemas.microsoft.com/office/word/2006/wordml" xmlns:wps="http://schemas.microsoft.com/office/word/2010/wordprocessingShape" mc:Ignorable="w14 w15 w16se w16cid w16 w16cex w16sdtdh wp14">
+<w:document xmlns:wpc="http://schemas.microsoft.com/office/word/2010/wordprocessingCanvas" xmlns:cx="http://schemas.microsoft.com/office/drawing/2014/chartex" xmlns:cx1="http://schemas.microsoft.com/office/drawing/2015/9/8/chartex" xmlns:mc="http://schemas.openxmlformats.org/markup-compatibility/2006" xmlns:o="urn:schemas-microsoft-com:office:office" xmlns:r="http://schemas.openxmlformats.org/officeDocument/2006/relationships" xmlns:m="http://schemas.openxmlformats.org/officeDocument/2006/math" xmlns:v="urn:schemas-microsoft-com:vml" xmlns:wp14="http://schemas.microsoft.com/office/word/2010/wordprocessingDrawing" xmlns:wp="http://schemas.openxmlformats.org/drawingml/2006/wordprocessingDrawing" xmlns:w10="urn:schemas-microsoft-com:office:word" xmlns:w="http://schemas.openxmlformats.org/wordprocessingml/2006/main" xmlns:w14="http://schemas.microsoft.com/office/word/2010/wordml" xmlns:w15="http://schemas.microsoft.com/office/word/2012/wordml" xmlns:w16se="http://schemas.microsoft.com/office/word/2015/wordml/symex" xmlns:wpg="http://schemas.microsoft.com/office/word/2010/wordprocessingGroup" xmlns:wpi="http://schemas.microsoft.com/office/word/2010/wordprocessingInk" xmlns:wne="http://schemas.microsoft.com/office/word/2006/wordml" xmlns:wps="http://schemas.microsoft.com/office/word/2010/wordprocessingShape" mc:Ignorable="w14 w15 w16se wp14">
   <w:body>
     <w:p>
       <w:pPr>
@@ -465,6 +465,98 @@
         <w:t>.</w:t>
       </w:r>
     </w:p>
+    <w:p>
+      <w:pPr>
+        <w:rPr>
+          <w:b/>
+          <w:bCs/>
+        </w:rPr>
+      </w:pPr>
+      <w:r>
+        <w:rPr>
+          <w:b/>
+          <w:bCs/>
+          <w:lang w:val="vi-VN"/>
+        </w:rPr>
+        <w:t>Xây dựng mô hình</w:t>
+      </w:r>
+      <w:r>
+        <w:rPr>
+          <w:b/>
+          <w:bCs/>
+        </w:rPr>
+        <w:t xml:space="preserve"> từ</w:t>
+      </w:r>
+      <w:r>
+        <w:rPr>
+          <w:b/>
+          <w:bCs/>
+        </w:rPr>
+        <w:t xml:space="preserve"> </w:t>
+      </w:r>
+      <w:r>
+        <w:rPr>
+          <w:b/>
+          <w:bCs/>
+          <w:lang w:val="vi-VN"/>
+        </w:rPr>
+        <w:t>16</w:t>
+      </w:r>
+      <w:r>
+        <w:rPr>
+          <w:b/>
+          <w:bCs/>
+        </w:rPr>
+        <w:t>/11 đế</w:t>
+      </w:r>
+      <w:r>
+        <w:rPr>
+          <w:b/>
+          <w:bCs/>
+        </w:rPr>
+        <w:t xml:space="preserve">n </w:t>
+      </w:r>
+      <w:r>
+        <w:rPr>
+          <w:b/>
+          <w:bCs/>
+          <w:lang w:val="vi-VN"/>
+        </w:rPr>
+        <w:t>29</w:t>
+      </w:r>
+      <w:r>
+        <w:rPr>
+          <w:b/>
+          <w:bCs/>
+        </w:rPr>
+        <w:t>/11</w:t>
+      </w:r>
+    </w:p>
+    <w:p>
+      <w:pPr>
+        <w:rPr>
+          <w:bCs/>
+          <w:lang w:val="vi-VN"/>
+        </w:rPr>
+      </w:pPr>
+      <w:r>
+        <w:rPr>
+          <w:b/>
+          <w:bCs/>
+        </w:rPr>
+        <w:tab/>
+      </w:r>
+      <w:r>
+        <w:rPr>
+          <w:bCs/>
+          <w:lang w:val="vi-VN"/>
+        </w:rPr>
+        <w:t>Đã thực hiện: Xây dựng sơ đồ lớp, lưu đồ xử lý, viết báo cáo cho chương 3 (Hiện thực hóa nghiên cứu).</w:t>
+      </w:r>
+      <w:bookmarkStart w:id="0" w:name="_GoBack"/>
+      <w:bookmarkEnd w:id="0"/>
+    </w:p>
+    <w:p/>
     <w:p>
       <w:pPr>
         <w:ind w:left="1440"/>
@@ -485,7 +577,7 @@
 </file>
 
 <file path=word/numbering.xml><?xml version="1.0" encoding="utf-8"?>
-<w:numbering xmlns:wpc="http://schemas.microsoft.com/office/word/2010/wordprocessingCanvas" xmlns:cx="http://schemas.microsoft.com/office/drawing/2014/chartex" xmlns:cx1="http://schemas.microsoft.com/office/drawing/2015/9/8/chartex" xmlns:cx2="http://schemas.microsoft.com/office/drawing/2015/10/21/chartex" xmlns:cx3="http://schemas.microsoft.com/office/drawing/2016/5/9/chartex" xmlns:cx4="http://schemas.microsoft.com/office/drawing/2016/5/10/chartex" xmlns:cx5="http://schemas.microsoft.com/office/drawing/2016/5/11/chartex" xmlns:cx6="http://schemas.microsoft.com/office/drawing/2016/5/12/chartex" xmlns:cx7="http://schemas.microsoft.com/office/drawing/2016/5/13/chartex" xmlns:cx8="http://schemas.microsoft.com/office/drawing/2016/5/14/chartex" xmlns:mc="http://schemas.openxmlformats.org/markup-compatibility/2006" xmlns:aink="http://schemas.microsoft.com/office/drawing/2016/ink" xmlns:am3d="http://schemas.microsoft.com/office/drawing/2017/model3d" xmlns:o="urn:schemas-microsoft-com:office:office" xmlns:oel="http://schemas.microsoft.com/office/2019/extlst" xmlns:r="http://schemas.openxmlformats.org/officeDocument/2006/relationships" xmlns:m="http://schemas.openxmlformats.org/officeDocument/2006/math" xmlns:v="urn:schemas-microsoft-com:vml" xmlns:wp14="http://schemas.microsoft.com/office/word/2010/wordprocessingDrawing" xmlns:wp="http://schemas.openxmlformats.org/drawingml/2006/wordprocessingDrawing" xmlns:w10="urn:schemas-microsoft-com:office:word" xmlns:w="http://schemas.openxmlformats.org/wordprocessingml/2006/main" xmlns:w14="http://schemas.microsoft.com/office/word/2010/wordml" xmlns:w15="http://schemas.microsoft.com/office/word/2012/wordml" xmlns:w16cex="http://schemas.microsoft.com/office/word/2018/wordml/cex" xmlns:w16cid="http://schemas.microsoft.com/office/word/2016/wordml/cid" xmlns:w16="http://schemas.microsoft.com/office/word/2018/wordml" xmlns:w16sdtdh="http://schemas.microsoft.com/office/word/2020/wordml/sdtdatahash" xmlns:w16se="http://schemas.microsoft.com/office/word/2015/wordml/symex" xmlns:wpg="http://schemas.microsoft.com/office/word/2010/wordprocessingGroup" xmlns:wpi="http://schemas.microsoft.com/office/word/2010/wordprocessingInk" xmlns:wne="http://schemas.microsoft.com/office/word/2006/wordml" xmlns:wps="http://schemas.microsoft.com/office/word/2010/wordprocessingShape" mc:Ignorable="w14 w15 w16se w16cid w16 w16cex w16sdtdh wp14">
+<w:numbering xmlns:wpc="http://schemas.microsoft.com/office/word/2010/wordprocessingCanvas" xmlns:cx="http://schemas.microsoft.com/office/drawing/2014/chartex" xmlns:cx1="http://schemas.microsoft.com/office/drawing/2015/9/8/chartex" xmlns:mc="http://schemas.openxmlformats.org/markup-compatibility/2006" xmlns:o="urn:schemas-microsoft-com:office:office" xmlns:r="http://schemas.openxmlformats.org/officeDocument/2006/relationships" xmlns:m="http://schemas.openxmlformats.org/officeDocument/2006/math" xmlns:v="urn:schemas-microsoft-com:vml" xmlns:wp14="http://schemas.microsoft.com/office/word/2010/wordprocessingDrawing" xmlns:wp="http://schemas.openxmlformats.org/drawingml/2006/wordprocessingDrawing" xmlns:w10="urn:schemas-microsoft-com:office:word" xmlns:w="http://schemas.openxmlformats.org/wordprocessingml/2006/main" xmlns:w14="http://schemas.microsoft.com/office/word/2010/wordml" xmlns:w15="http://schemas.microsoft.com/office/word/2012/wordml" xmlns:w16se="http://schemas.microsoft.com/office/word/2015/wordml/symex" xmlns:wpg="http://schemas.microsoft.com/office/word/2010/wordprocessingGroup" xmlns:wpi="http://schemas.microsoft.com/office/word/2010/wordprocessingInk" xmlns:wne="http://schemas.microsoft.com/office/word/2006/wordml" xmlns:wps="http://schemas.microsoft.com/office/word/2010/wordprocessingShape" mc:Ignorable="w14 w15 w16se wp14">
   <w:numPicBullet w:numPicBulletId="0">
     <w:pict>
       <v:shapetype id="_x0000_t75" coordsize="21600,21600" o:spt="75" o:preferrelative="t" path="m@4@5l@4@11@9@11@9@5xe" filled="f" stroked="f">
@@ -507,7 +599,7 @@
         <v:path o:extrusionok="f" gradientshapeok="t" o:connecttype="rect"/>
         <o:lock v:ext="edit" aspectratio="t"/>
       </v:shapetype>
-      <v:shape id="_x0000_i1031" type="#_x0000_t75" style="width:11.5pt;height:11.5pt" o:bullet="t">
+      <v:shape id="_x0000_i1027" type="#_x0000_t75" style="width:11.35pt;height:11.35pt" o:bullet="t">
         <v:imagedata r:id="rId1" o:title="mso7F44"/>
       </v:shape>
     </w:pict>
@@ -1864,47 +1956,47 @@
       </w:rPr>
     </w:lvl>
   </w:abstractNum>
-  <w:num w:numId="1" w16cid:durableId="1343049314">
+  <w:num w:numId="1">
     <w:abstractNumId w:val="5"/>
   </w:num>
-  <w:num w:numId="2" w16cid:durableId="786317405">
+  <w:num w:numId="2">
     <w:abstractNumId w:val="10"/>
   </w:num>
-  <w:num w:numId="3" w16cid:durableId="216086895">
+  <w:num w:numId="3">
     <w:abstractNumId w:val="1"/>
   </w:num>
-  <w:num w:numId="4" w16cid:durableId="1712723383">
+  <w:num w:numId="4">
     <w:abstractNumId w:val="9"/>
   </w:num>
-  <w:num w:numId="5" w16cid:durableId="510224574">
+  <w:num w:numId="5">
     <w:abstractNumId w:val="0"/>
   </w:num>
-  <w:num w:numId="6" w16cid:durableId="736829805">
+  <w:num w:numId="6">
     <w:abstractNumId w:val="11"/>
   </w:num>
-  <w:num w:numId="7" w16cid:durableId="195512697">
+  <w:num w:numId="7">
     <w:abstractNumId w:val="3"/>
   </w:num>
-  <w:num w:numId="8" w16cid:durableId="1048603579">
+  <w:num w:numId="8">
     <w:abstractNumId w:val="7"/>
   </w:num>
-  <w:num w:numId="9" w16cid:durableId="1939167838">
+  <w:num w:numId="9">
     <w:abstractNumId w:val="8"/>
   </w:num>
-  <w:num w:numId="10" w16cid:durableId="724331911">
+  <w:num w:numId="10">
     <w:abstractNumId w:val="4"/>
   </w:num>
-  <w:num w:numId="11" w16cid:durableId="202985508">
+  <w:num w:numId="11">
     <w:abstractNumId w:val="6"/>
   </w:num>
-  <w:num w:numId="12" w16cid:durableId="1463234924">
+  <w:num w:numId="12">
     <w:abstractNumId w:val="2"/>
   </w:num>
 </w:numbering>
 </file>
 
 <file path=word/styles.xml><?xml version="1.0" encoding="utf-8"?>
-<w:styles xmlns:mc="http://schemas.openxmlformats.org/markup-compatibility/2006" xmlns:r="http://schemas.openxmlformats.org/officeDocument/2006/relationships" xmlns:w="http://schemas.openxmlformats.org/wordprocessingml/2006/main" xmlns:w14="http://schemas.microsoft.com/office/word/2010/wordml" xmlns:w15="http://schemas.microsoft.com/office/word/2012/wordml" xmlns:w16cex="http://schemas.microsoft.com/office/word/2018/wordml/cex" xmlns:w16cid="http://schemas.microsoft.com/office/word/2016/wordml/cid" xmlns:w16="http://schemas.microsoft.com/office/word/2018/wordml" xmlns:w16sdtdh="http://schemas.microsoft.com/office/word/2020/wordml/sdtdatahash" xmlns:w16se="http://schemas.microsoft.com/office/word/2015/wordml/symex" mc:Ignorable="w14 w15 w16se w16cid w16 w16cex w16sdtdh">
+<w:styles xmlns:mc="http://schemas.openxmlformats.org/markup-compatibility/2006" xmlns:r="http://schemas.openxmlformats.org/officeDocument/2006/relationships" xmlns:w="http://schemas.openxmlformats.org/wordprocessingml/2006/main" xmlns:w14="http://schemas.microsoft.com/office/word/2010/wordml" xmlns:w15="http://schemas.microsoft.com/office/word/2012/wordml" xmlns:w16se="http://schemas.microsoft.com/office/word/2015/wordml/symex" mc:Ignorable="w14 w15 w16se">
   <w:docDefaults>
     <w:rPrDefault>
       <w:rPr>
@@ -1921,7 +2013,7 @@
       </w:pPr>
     </w:pPrDefault>
   </w:docDefaults>
-  <w:latentStyles w:defLockedState="0" w:defUIPriority="99" w:defSemiHidden="0" w:defUnhideWhenUsed="0" w:defQFormat="0" w:count="376">
+  <w:latentStyles w:defLockedState="0" w:defUIPriority="99" w:defSemiHidden="0" w:defUnhideWhenUsed="0" w:defQFormat="0" w:count="371">
     <w:lsdException w:name="Normal" w:uiPriority="0" w:qFormat="1"/>
     <w:lsdException w:name="heading 1" w:uiPriority="9" w:qFormat="1"/>
     <w:lsdException w:name="heading 2" w:semiHidden="1" w:uiPriority="9" w:unhideWhenUsed="1" w:qFormat="1"/>
@@ -2293,16 +2385,11 @@
     <w:lsdException w:name="List Table 5 Dark Accent 6" w:uiPriority="50"/>
     <w:lsdException w:name="List Table 6 Colorful Accent 6" w:uiPriority="51"/>
     <w:lsdException w:name="List Table 7 Colorful Accent 6" w:uiPriority="52"/>
-    <w:lsdException w:name="Mention" w:semiHidden="1" w:unhideWhenUsed="1"/>
-    <w:lsdException w:name="Smart Hyperlink" w:semiHidden="1" w:unhideWhenUsed="1"/>
-    <w:lsdException w:name="Hashtag" w:semiHidden="1" w:unhideWhenUsed="1"/>
-    <w:lsdException w:name="Unresolved Mention" w:semiHidden="1" w:unhideWhenUsed="1"/>
-    <w:lsdException w:name="Smart Link" w:semiHidden="1" w:unhideWhenUsed="1"/>
   </w:latentStyles>
   <w:style w:type="paragraph" w:default="1" w:styleId="Normal">
     <w:name w:val="Normal"/>
     <w:qFormat/>
-    <w:rsid w:val="000C7E19"/>
+    <w:rsid w:val="00D24B68"/>
     <w:pPr>
       <w:spacing w:before="120" w:after="120" w:line="360" w:lineRule="auto"/>
     </w:pPr>

</xml_diff>

<commit_message>
Hoan thanh ung dung và bao cao tien do
</commit_message>
<xml_diff>
--- a/progress-report/Báo cáo tiến độ.docx
+++ b/progress-report/Báo cáo tiến độ.docx
@@ -553,8 +553,129 @@
         </w:rPr>
         <w:t>Đã thực hiện: Xây dựng sơ đồ lớp, lưu đồ xử lý, viết báo cáo cho chương 3 (Hiện thực hóa nghiên cứu).</w:t>
       </w:r>
+    </w:p>
+    <w:p>
+      <w:pPr>
+        <w:rPr>
+          <w:bCs/>
+          <w:lang w:val="vi-VN"/>
+        </w:rPr>
+      </w:pPr>
+      <w:r>
+        <w:rPr>
+          <w:bCs/>
+          <w:lang w:val="vi-VN"/>
+        </w:rPr>
+        <w:tab/>
+        <w:t>Hoàn thành cơ bản công việc thứ hai (Xây dựng mô hình).</w:t>
+      </w:r>
+    </w:p>
+    <w:p>
+      <w:pPr>
+        <w:rPr>
+          <w:b/>
+          <w:bCs/>
+          <w:lang w:val="vi-VN"/>
+        </w:rPr>
+      </w:pPr>
+      <w:r>
+        <w:rPr>
+          <w:b/>
+          <w:bCs/>
+          <w:lang w:val="vi-VN"/>
+        </w:rPr>
+        <w:t>Xây dụng ứng dụng</w:t>
+      </w:r>
+      <w:r>
+        <w:rPr>
+          <w:b/>
+          <w:bCs/>
+          <w:lang w:val="vi-VN"/>
+        </w:rPr>
+        <w:t xml:space="preserve"> từ 30/11 đến 13/12</w:t>
+      </w:r>
+    </w:p>
+    <w:p>
+      <w:pPr>
+        <w:rPr>
+          <w:bCs/>
+          <w:lang w:val="vi-VN"/>
+        </w:rPr>
+      </w:pPr>
+      <w:r>
+        <w:rPr>
+          <w:b/>
+          <w:bCs/>
+          <w:lang w:val="vi-VN"/>
+        </w:rPr>
+        <w:tab/>
+      </w:r>
+      <w:r>
+        <w:rPr>
+          <w:bCs/>
+          <w:lang w:val="vi-VN"/>
+        </w:rPr>
+        <w:t>Đã</w:t>
+      </w:r>
+      <w:r>
+        <w:rPr>
+          <w:bCs/>
+          <w:lang w:val="vi-VN"/>
+        </w:rPr>
+        <w:t xml:space="preserve"> thực hiện: Viết ứng dụng, viết báo cáo chương 3, 4, 5.</w:t>
+      </w:r>
+    </w:p>
+    <w:p>
+      <w:pPr>
+        <w:rPr>
+          <w:bCs/>
+          <w:lang w:val="vi-VN"/>
+        </w:rPr>
+      </w:pPr>
+      <w:r>
+        <w:rPr>
+          <w:bCs/>
+          <w:lang w:val="vi-VN"/>
+        </w:rPr>
+        <w:tab/>
+      </w:r>
+      <w:r>
+        <w:rPr>
+          <w:bCs/>
+          <w:lang w:val="vi-VN"/>
+        </w:rPr>
+        <w:t xml:space="preserve">Hoàn thành cơ bản công việc thứ </w:t>
+      </w:r>
+      <w:r>
+        <w:rPr>
+          <w:bCs/>
+          <w:lang w:val="vi-VN"/>
+        </w:rPr>
+        <w:t xml:space="preserve">ba </w:t>
+      </w:r>
       <w:bookmarkStart w:id="0" w:name="_GoBack"/>
       <w:bookmarkEnd w:id="0"/>
+      <w:r>
+        <w:rPr>
+          <w:bCs/>
+          <w:lang w:val="vi-VN"/>
+        </w:rPr>
+        <w:t xml:space="preserve">(Xây dựng </w:t>
+      </w:r>
+      <w:r>
+        <w:rPr>
+          <w:bCs/>
+          <w:lang w:val="vi-VN"/>
+        </w:rPr>
+        <w:t>ứng dụng</w:t>
+      </w:r>
+      <w:r>
+        <w:rPr>
+          <w:bCs/>
+          <w:lang w:val="vi-VN"/>
+        </w:rPr>
+        <w:t>).</w:t>
+      </w:r>
     </w:p>
     <w:p/>
     <w:p>
@@ -599,7 +720,7 @@
         <v:path o:extrusionok="f" gradientshapeok="t" o:connecttype="rect"/>
         <o:lock v:ext="edit" aspectratio="t"/>
       </v:shapetype>
-      <v:shape id="_x0000_i1027" type="#_x0000_t75" style="width:11.35pt;height:11.35pt" o:bullet="t">
+      <v:shape id="_x0000_i1028" type="#_x0000_t75" style="width:11.4pt;height:11.4pt" o:bullet="t">
         <v:imagedata r:id="rId1" o:title="mso7F44"/>
       </v:shape>
     </w:pict>

</xml_diff>

<commit_message>
Chinh sua bao cao, code
</commit_message>
<xml_diff>
--- a/progress-report/Báo cáo tiến độ.docx
+++ b/progress-report/Báo cáo tiến độ.docx
@@ -653,15 +653,22 @@
           <w:b/>
           <w:bCs/>
         </w:rPr>
-        <w:t>Chỉnh sửa ứng dụng và báo cáo từ 14/12 đến 27/12</w:t>
-      </w:r>
-    </w:p>
-    <w:p>
-      <w:pPr>
+        <w:t>Chỉnh sửa ứng dụng và báo cáo từ</w:t>
+      </w:r>
+      <w:r>
         <w:rPr>
           <w:b/>
           <w:bCs/>
         </w:rPr>
+        <w:t xml:space="preserve"> 14/12</w:t>
+      </w:r>
+    </w:p>
+    <w:p>
+      <w:pPr>
+        <w:rPr>
+          <w:bCs/>
+          <w:lang w:val="vi-VN"/>
+        </w:rPr>
       </w:pPr>
       <w:r>
         <w:rPr>
@@ -669,9 +676,51 @@
           <w:bCs/>
         </w:rPr>
         <w:tab/>
+      </w:r>
+      <w:r>
+        <w:rPr>
+          <w:bCs/>
+        </w:rPr>
+        <w:t>27/</w:t>
+      </w:r>
+      <w:r>
+        <w:rPr>
+          <w:bCs/>
+          <w:lang w:val="vi-VN"/>
+        </w:rPr>
+        <w:t xml:space="preserve">12: </w:t>
       </w:r>
       <w:bookmarkStart w:id="0" w:name="_GoBack"/>
       <w:bookmarkEnd w:id="0"/>
+      <w:r>
+        <w:rPr>
+          <w:bCs/>
+          <w:lang w:val="vi-VN"/>
+        </w:rPr>
+        <w:t>Hoàn</w:t>
+      </w:r>
+      <w:r>
+        <w:rPr>
+          <w:bCs/>
+          <w:lang w:val="vi-VN"/>
+        </w:rPr>
+        <w:t xml:space="preserve"> thành cơ bản báo cáo và ứng dụng</w:t>
+      </w:r>
+    </w:p>
+    <w:p>
+      <w:pPr>
+        <w:rPr>
+          <w:b/>
+          <w:bCs/>
+        </w:rPr>
+      </w:pPr>
+      <w:r>
+        <w:rPr>
+          <w:b/>
+          <w:bCs/>
+        </w:rPr>
+        <w:tab/>
+      </w:r>
     </w:p>
     <w:p/>
     <w:p>
@@ -716,7 +765,7 @@
         <v:path o:extrusionok="f" gradientshapeok="t" o:connecttype="rect"/>
         <o:lock v:ext="edit" aspectratio="t"/>
       </v:shapetype>
-      <v:shape id="_x0000_i1027" type="#_x0000_t75" style="width:11.4pt;height:11.4pt" o:bullet="t">
+      <v:shape id="_x0000_i1028" type="#_x0000_t75" style="width:11.4pt;height:11.4pt" o:bullet="t">
         <v:imagedata r:id="rId1" o:title="mso7F44"/>
       </v:shape>
     </w:pict>

</xml_diff>